<commit_message>
Update 06 14 卡牌想法 + 06 19 戰士新流.docx
</commit_message>
<xml_diff>
--- a/企劃/06 14 卡牌想法 + 06 19 戰士新流.docx
+++ b/企劃/06 14 卡牌想法 + 06 19 戰士新流.docx
@@ -21,18 +21,6 @@
         <w:rPr>
           <w:rFonts w:ascii="Gungsuh" w:hAnsi="Gungsuh" w:cs="Gungsuh" w:eastAsia="Gungsuh"/>
           <w:b/>
-          <w:color w:val="auto"/>
-          <w:spacing w:val="0"/>
-          <w:position w:val="0"/>
-          <w:sz w:val="22"/>
-          <w:shd w:fill="auto" w:val="clear"/>
-        </w:rPr>
-        <w:t xml:space="preserve"> </w:t>
-      </w:r>
-      <w:r>
-        <w:rPr>
-          <w:rFonts w:ascii="Gungsuh" w:hAnsi="Gungsuh" w:cs="Gungsuh" w:eastAsia="Gungsuh"/>
-          <w:b/>
           <w:color w:val="9C85C0"/>
           <w:spacing w:val="0"/>
           <w:position w:val="0"/>
@@ -421,7 +409,7 @@
           <w:sz w:val="22"/>
           <w:shd w:fill="auto" w:val="clear"/>
         </w:rPr>
-        <w:t xml:space="preserve">衝鋒斬 </w:t>
+        <w:t xml:space="preserve">衝鋒 </w:t>
       </w:r>
       <w:r>
         <w:rPr>
@@ -847,7 +835,7 @@
           <w:sz w:val="22"/>
           <w:shd w:fill="auto" w:val="clear"/>
         </w:rPr>
-        <w:t xml:space="preserve">雙刃斬 </w:t>
+        <w:t xml:space="preserve">奮力一擊 </w:t>
       </w:r>
       <w:r>
         <w:rPr>
@@ -1212,6 +1200,17 @@
       <w:r>
         <w:rPr>
           <w:rFonts w:ascii="Gungsuh" w:hAnsi="Gungsuh" w:cs="Gungsuh" w:eastAsia="Gungsuh"/>
+          <w:color w:val="9C85C0"/>
+          <w:spacing w:val="0"/>
+          <w:position w:val="0"/>
+          <w:sz w:val="22"/>
+          <w:shd w:fill="auto" w:val="clear"/>
+        </w:rPr>
+        <w:t xml:space="preserve">飛刃 </w:t>
+      </w:r>
+      <w:r>
+        <w:rPr>
+          <w:rFonts w:ascii="Gungsuh" w:hAnsi="Gungsuh" w:cs="Gungsuh" w:eastAsia="Gungsuh"/>
           <w:color w:val="auto"/>
           <w:spacing w:val="0"/>
           <w:position w:val="0"/>
@@ -1436,6 +1435,296 @@
       <w:r>
         <w:rPr>
           <w:rFonts w:ascii="Gungsuh" w:hAnsi="Gungsuh" w:cs="Gungsuh" w:eastAsia="Gungsuh"/>
+          <w:color w:val="9C85C0"/>
+          <w:spacing w:val="0"/>
+          <w:position w:val="0"/>
+          <w:sz w:val="22"/>
+          <w:shd w:fill="auto" w:val="clear"/>
+        </w:rPr>
+        <w:t xml:space="preserve">專注</w:t>
+      </w:r>
+      <w:r>
+        <w:rPr>
+          <w:rFonts w:ascii="Gungsuh" w:hAnsi="Gungsuh" w:cs="Gungsuh" w:eastAsia="Gungsuh"/>
+          <w:color w:val="auto"/>
+          <w:spacing w:val="0"/>
+          <w:position w:val="0"/>
+          <w:sz w:val="22"/>
+          <w:shd w:fill="auto" w:val="clear"/>
+        </w:rPr>
+        <w:t xml:space="preserve"> 連擊</w:t>
+      </w:r>
+      <w:r>
+        <w:rPr>
+          <w:rFonts w:ascii="Arial" w:hAnsi="Arial" w:cs="Arial" w:eastAsia="Arial"/>
+          <w:color w:val="auto"/>
+          <w:spacing w:val="0"/>
+          <w:position w:val="0"/>
+          <w:sz w:val="22"/>
+          <w:shd w:fill="auto" w:val="clear"/>
+        </w:rPr>
+        <w:t xml:space="preserve"> </w:t>
+      </w:r>
+      <w:r>
+        <w:rPr>
+          <w:rFonts w:ascii="Gungsuh" w:hAnsi="Gungsuh" w:cs="Gungsuh" w:eastAsia="Gungsuh"/>
+          <w:color w:val="FF0000"/>
+          <w:spacing w:val="0"/>
+          <w:position w:val="0"/>
+          <w:sz w:val="22"/>
+          <w:shd w:fill="auto" w:val="clear"/>
+        </w:rPr>
+        <w:t xml:space="preserve">傷害雙倍</w:t>
+      </w:r>
+      <w:r>
+        <w:rPr>
+          <w:rFonts w:ascii="Arial" w:hAnsi="Arial" w:cs="Arial" w:eastAsia="Arial"/>
+          <w:color w:val="FF0000"/>
+          <w:spacing w:val="0"/>
+          <w:position w:val="0"/>
+          <w:sz w:val="22"/>
+          <w:shd w:fill="auto" w:val="clear"/>
+        </w:rPr>
+        <w:t xml:space="preserve">:</w:t>
+      </w:r>
+      <w:r>
+        <w:rPr>
+          <w:rFonts w:ascii="Arial" w:hAnsi="Arial" w:cs="Arial" w:eastAsia="Arial"/>
+          <w:color w:val="auto"/>
+          <w:spacing w:val="0"/>
+          <w:position w:val="0"/>
+          <w:sz w:val="22"/>
+          <w:shd w:fill="auto" w:val="clear"/>
+        </w:rPr>
+        <w:t xml:space="preserve"> </w:t>
+      </w:r>
+      <w:r>
+        <w:rPr>
+          <w:rFonts w:ascii="Gungsuh" w:hAnsi="Gungsuh" w:cs="Gungsuh" w:eastAsia="Gungsuh"/>
+          <w:color w:val="auto"/>
+          <w:spacing w:val="0"/>
+          <w:position w:val="0"/>
+          <w:sz w:val="22"/>
+          <w:shd w:fill="auto" w:val="clear"/>
+        </w:rPr>
+        <w:t xml:space="preserve">造成</w:t>
+      </w:r>
+      <w:r>
+        <w:rPr>
+          <w:rFonts w:ascii="Arial" w:hAnsi="Arial" w:cs="Arial" w:eastAsia="Arial"/>
+          <w:color w:val="auto"/>
+          <w:spacing w:val="0"/>
+          <w:position w:val="0"/>
+          <w:sz w:val="22"/>
+          <w:shd w:fill="auto" w:val="clear"/>
+        </w:rPr>
+        <w:t xml:space="preserve">1</w:t>
+      </w:r>
+      <w:r>
+        <w:rPr>
+          <w:rFonts w:ascii="Gungsuh" w:hAnsi="Gungsuh" w:cs="Gungsuh" w:eastAsia="Gungsuh"/>
+          <w:color w:val="auto"/>
+          <w:spacing w:val="0"/>
+          <w:position w:val="0"/>
+          <w:sz w:val="22"/>
+          <w:shd w:fill="auto" w:val="clear"/>
+        </w:rPr>
+        <w:t xml:space="preserve">傷</w:t>
+      </w:r>
+      <w:r>
+        <w:rPr>
+          <w:rFonts w:ascii="Arial" w:hAnsi="Arial" w:cs="Arial" w:eastAsia="Arial"/>
+          <w:color w:val="auto"/>
+          <w:spacing w:val="0"/>
+          <w:position w:val="0"/>
+          <w:sz w:val="22"/>
+          <w:shd w:fill="auto" w:val="clear"/>
+        </w:rPr>
+        <w:t xml:space="preserve"> </w:t>
+      </w:r>
+      <w:r>
+        <w:rPr>
+          <w:rFonts w:ascii="Gungsuh" w:hAnsi="Gungsuh" w:cs="Gungsuh" w:eastAsia="Gungsuh"/>
+          <w:color w:val="auto"/>
+          <w:spacing w:val="0"/>
+          <w:position w:val="0"/>
+          <w:sz w:val="22"/>
+          <w:shd w:fill="auto" w:val="clear"/>
+        </w:rPr>
+        <w:t xml:space="preserve">連擊造成一傷</w:t>
+      </w:r>
+      <w:r>
+        <w:rPr>
+          <w:rFonts w:ascii="Arial" w:hAnsi="Arial" w:cs="Arial" w:eastAsia="Arial"/>
+          <w:color w:val="auto"/>
+          <w:spacing w:val="0"/>
+          <w:position w:val="0"/>
+          <w:sz w:val="22"/>
+          <w:shd w:fill="auto" w:val="clear"/>
+        </w:rPr>
+        <w:t xml:space="preserve"> </w:t>
+      </w:r>
+      <w:r>
+        <w:rPr>
+          <w:rFonts w:ascii="Gungsuh" w:hAnsi="Gungsuh" w:cs="Gungsuh" w:eastAsia="Gungsuh"/>
+          <w:color w:val="auto"/>
+          <w:spacing w:val="0"/>
+          <w:position w:val="0"/>
+          <w:sz w:val="22"/>
+          <w:shd w:fill="auto" w:val="clear"/>
+        </w:rPr>
+        <w:t xml:space="preserve">下一張攻擊牌傷害雙倍</w:t>
+      </w:r>
+      <w:r>
+        <w:rPr>
+          <w:rFonts w:ascii="Arial" w:hAnsi="Arial" w:cs="Arial" w:eastAsia="Arial"/>
+          <w:color w:val="auto"/>
+          <w:spacing w:val="0"/>
+          <w:position w:val="0"/>
+          <w:sz w:val="22"/>
+          <w:shd w:fill="auto" w:val="clear"/>
+        </w:rPr>
+        <w:t xml:space="preserve"> (</w:t>
+      </w:r>
+      <w:r>
+        <w:rPr>
+          <w:rFonts w:ascii="Gungsuh" w:hAnsi="Gungsuh" w:cs="Gungsuh" w:eastAsia="Gungsuh"/>
+          <w:color w:val="auto"/>
+          <w:spacing w:val="0"/>
+          <w:position w:val="0"/>
+          <w:sz w:val="22"/>
+          <w:shd w:fill="auto" w:val="clear"/>
+        </w:rPr>
+        <w:t xml:space="preserve">傷害行為</w:t>
+      </w:r>
+      <w:r>
+        <w:rPr>
+          <w:rFonts w:ascii="Arial" w:hAnsi="Arial" w:cs="Arial" w:eastAsia="Arial"/>
+          <w:color w:val="auto"/>
+          <w:spacing w:val="0"/>
+          <w:position w:val="0"/>
+          <w:sz w:val="22"/>
+          <w:shd w:fill="auto" w:val="clear"/>
+        </w:rPr>
+        <w:t xml:space="preserve"> </w:t>
+      </w:r>
+      <w:r>
+        <w:rPr>
+          <w:rFonts w:ascii="Gungsuh" w:hAnsi="Gungsuh" w:cs="Gungsuh" w:eastAsia="Gungsuh"/>
+          <w:color w:val="auto"/>
+          <w:spacing w:val="0"/>
+          <w:position w:val="0"/>
+          <w:sz w:val="22"/>
+          <w:shd w:fill="auto" w:val="clear"/>
+        </w:rPr>
+        <w:t xml:space="preserve">刷新</w:t>
+      </w:r>
+      <w:r>
+        <w:rPr>
+          <w:rFonts w:ascii="Arial" w:hAnsi="Arial" w:cs="Arial" w:eastAsia="Arial"/>
+          <w:color w:val="auto"/>
+          <w:spacing w:val="0"/>
+          <w:position w:val="0"/>
+          <w:sz w:val="22"/>
+          <w:shd w:fill="auto" w:val="clear"/>
+        </w:rPr>
+        <w:t xml:space="preserve"> </w:t>
+      </w:r>
+      <w:r>
+        <w:rPr>
+          <w:rFonts w:ascii="Gungsuh" w:hAnsi="Gungsuh" w:cs="Gungsuh" w:eastAsia="Gungsuh"/>
+          <w:color w:val="auto"/>
+          <w:spacing w:val="0"/>
+          <w:position w:val="0"/>
+          <w:sz w:val="22"/>
+          <w:shd w:fill="auto" w:val="clear"/>
+        </w:rPr>
+        <w:t xml:space="preserve">增益</w:t>
+      </w:r>
+      <w:r>
+        <w:rPr>
+          <w:rFonts w:ascii="Arial" w:hAnsi="Arial" w:cs="Arial" w:eastAsia="Arial"/>
+          <w:color w:val="auto"/>
+          <w:spacing w:val="0"/>
+          <w:position w:val="0"/>
+          <w:sz w:val="22"/>
+          <w:shd w:fill="auto" w:val="clear"/>
+        </w:rPr>
+        <w:t xml:space="preserve"> </w:t>
+      </w:r>
+      <w:r>
+        <w:rPr>
+          <w:rFonts w:ascii="Gungsuh" w:hAnsi="Gungsuh" w:cs="Gungsuh" w:eastAsia="Gungsuh"/>
+          <w:color w:val="auto"/>
+          <w:spacing w:val="0"/>
+          <w:position w:val="0"/>
+          <w:sz w:val="22"/>
+          <w:shd w:fill="auto" w:val="clear"/>
+        </w:rPr>
+        <w:t xml:space="preserve">我方</w:t>
+      </w:r>
+      <w:r>
+        <w:rPr>
+          <w:rFonts w:ascii="Arial" w:hAnsi="Arial" w:cs="Arial" w:eastAsia="Arial"/>
+          <w:color w:val="auto"/>
+          <w:spacing w:val="0"/>
+          <w:position w:val="0"/>
+          <w:sz w:val="22"/>
+          <w:shd w:fill="auto" w:val="clear"/>
+        </w:rPr>
+        <w:t xml:space="preserve"> </w:t>
+      </w:r>
+      <w:r>
+        <w:rPr>
+          <w:rFonts w:ascii="Gungsuh" w:hAnsi="Gungsuh" w:cs="Gungsuh" w:eastAsia="Gungsuh"/>
+          <w:color w:val="auto"/>
+          <w:spacing w:val="0"/>
+          <w:position w:val="0"/>
+          <w:sz w:val="22"/>
+          <w:shd w:fill="auto" w:val="clear"/>
+        </w:rPr>
+        <w:t xml:space="preserve">立即和相關行動處發</w:t>
+      </w:r>
+      <w:r>
+        <w:rPr>
+          <w:rFonts w:ascii="Arial" w:hAnsi="Arial" w:cs="Arial" w:eastAsia="Arial"/>
+          <w:color w:val="auto"/>
+          <w:spacing w:val="0"/>
+          <w:position w:val="0"/>
+          <w:sz w:val="22"/>
+          <w:shd w:fill="auto" w:val="clear"/>
+        </w:rPr>
+        <w:t xml:space="preserve">)</w:t>
+      </w:r>
+    </w:p>
+    <w:p>
+      <w:pPr>
+        <w:spacing w:before="240" w:after="240" w:line="240"/>
+        <w:ind w:right="0" w:left="0" w:firstLine="0"/>
+        <w:jc w:val="left"/>
+        <w:rPr>
+          <w:rFonts w:ascii="Arial" w:hAnsi="Arial" w:cs="Arial" w:eastAsia="Arial"/>
+          <w:color w:val="auto"/>
+          <w:spacing w:val="0"/>
+          <w:position w:val="0"/>
+          <w:sz w:val="22"/>
+          <w:shd w:fill="auto" w:val="clear"/>
+        </w:rPr>
+      </w:pPr>
+      <w:r>
+        <w:rPr>
+          <w:rFonts w:ascii="Gungsuh" w:hAnsi="Gungsuh" w:cs="Gungsuh" w:eastAsia="Gungsuh"/>
+          <w:color w:val="9C85C0"/>
+          <w:spacing w:val="0"/>
+          <w:position w:val="0"/>
+          <w:sz w:val="22"/>
+          <w:shd w:fill="auto" w:val="clear"/>
+        </w:rPr>
+        <w:t xml:space="preserve">血滴子 </w:t>
+      </w:r>
+      <w:r>
+        <w:rPr>
+          <w:rFonts w:ascii="Gungsuh" w:hAnsi="Gungsuh" w:cs="Gungsuh" w:eastAsia="Gungsuh"/>
           <w:color w:val="auto"/>
           <w:spacing w:val="0"/>
           <w:position w:val="0"/>
@@ -1447,34 +1736,34 @@
       <w:r>
         <w:rPr>
           <w:rFonts w:ascii="Arial" w:hAnsi="Arial" w:cs="Arial" w:eastAsia="Arial"/>
-          <w:color w:val="auto"/>
-          <w:spacing w:val="0"/>
-          <w:position w:val="0"/>
-          <w:sz w:val="22"/>
-          <w:shd w:fill="auto" w:val="clear"/>
-        </w:rPr>
-        <w:t xml:space="preserve"> </w:t>
-      </w:r>
-      <w:r>
-        <w:rPr>
-          <w:rFonts w:ascii="Gungsuh" w:hAnsi="Gungsuh" w:cs="Gungsuh" w:eastAsia="Gungsuh"/>
           <w:color w:val="FF0000"/>
           <w:spacing w:val="0"/>
           <w:position w:val="0"/>
           <w:sz w:val="22"/>
           <w:shd w:fill="auto" w:val="clear"/>
         </w:rPr>
-        <w:t xml:space="preserve">傷害雙倍</w:t>
-      </w:r>
-      <w:r>
-        <w:rPr>
-          <w:rFonts w:ascii="Arial" w:hAnsi="Arial" w:cs="Arial" w:eastAsia="Arial"/>
+        <w:t xml:space="preserve"> </w:t>
+      </w:r>
+      <w:r>
+        <w:rPr>
+          <w:rFonts w:ascii="Gungsuh" w:hAnsi="Gungsuh" w:cs="Gungsuh" w:eastAsia="Gungsuh"/>
           <w:color w:val="FF0000"/>
           <w:spacing w:val="0"/>
           <w:position w:val="0"/>
           <w:sz w:val="22"/>
           <w:shd w:fill="auto" w:val="clear"/>
         </w:rPr>
+        <w:t xml:space="preserve">多攻擊</w:t>
+      </w:r>
+      <w:r>
+        <w:rPr>
+          <w:rFonts w:ascii="Arial" w:hAnsi="Arial" w:cs="Arial" w:eastAsia="Arial"/>
+          <w:color w:val="FF0000"/>
+          <w:spacing w:val="0"/>
+          <w:position w:val="0"/>
+          <w:sz w:val="22"/>
+          <w:shd w:fill="auto" w:val="clear"/>
+        </w:rPr>
         <w:t xml:space="preserve">:</w:t>
       </w:r>
       <w:r>
@@ -1541,6 +1830,443 @@
           <w:sz w:val="22"/>
           <w:shd w:fill="auto" w:val="clear"/>
         </w:rPr>
+        <w:t xml:space="preserve">連擊手牌加入三張造成一傷的一般攻擊牌</w:t>
+      </w:r>
+      <w:r>
+        <w:rPr>
+          <w:rFonts w:ascii="Arial" w:hAnsi="Arial" w:cs="Arial" w:eastAsia="Arial"/>
+          <w:color w:val="auto"/>
+          <w:spacing w:val="0"/>
+          <w:position w:val="0"/>
+          <w:sz w:val="22"/>
+          <w:shd w:fill="auto" w:val="clear"/>
+        </w:rPr>
+        <w:t xml:space="preserve"> (</w:t>
+      </w:r>
+      <w:r>
+        <w:rPr>
+          <w:rFonts w:ascii="Gungsuh" w:hAnsi="Gungsuh" w:cs="Gungsuh" w:eastAsia="Gungsuh"/>
+          <w:color w:val="auto"/>
+          <w:spacing w:val="0"/>
+          <w:position w:val="0"/>
+          <w:sz w:val="22"/>
+          <w:shd w:fill="auto" w:val="clear"/>
+        </w:rPr>
+        <w:t xml:space="preserve">行為</w:t>
+      </w:r>
+      <w:r>
+        <w:rPr>
+          <w:rFonts w:ascii="Arial" w:hAnsi="Arial" w:cs="Arial" w:eastAsia="Arial"/>
+          <w:color w:val="auto"/>
+          <w:spacing w:val="0"/>
+          <w:position w:val="0"/>
+          <w:sz w:val="22"/>
+          <w:shd w:fill="auto" w:val="clear"/>
+        </w:rPr>
+        <w:t xml:space="preserve">? </w:t>
+      </w:r>
+      <w:r>
+        <w:rPr>
+          <w:rFonts w:ascii="Gungsuh" w:hAnsi="Gungsuh" w:cs="Gungsuh" w:eastAsia="Gungsuh"/>
+          <w:color w:val="auto"/>
+          <w:spacing w:val="0"/>
+          <w:position w:val="0"/>
+          <w:sz w:val="22"/>
+          <w:shd w:fill="auto" w:val="clear"/>
+        </w:rPr>
+        <w:t xml:space="preserve">無覆蓋</w:t>
+      </w:r>
+      <w:r>
+        <w:rPr>
+          <w:rFonts w:ascii="Arial" w:hAnsi="Arial" w:cs="Arial" w:eastAsia="Arial"/>
+          <w:color w:val="auto"/>
+          <w:spacing w:val="0"/>
+          <w:position w:val="0"/>
+          <w:sz w:val="22"/>
+          <w:shd w:fill="auto" w:val="clear"/>
+        </w:rPr>
+        <w:t xml:space="preserve"> </w:t>
+      </w:r>
+      <w:r>
+        <w:rPr>
+          <w:rFonts w:ascii="Gungsuh" w:hAnsi="Gungsuh" w:cs="Gungsuh" w:eastAsia="Gungsuh"/>
+          <w:color w:val="auto"/>
+          <w:spacing w:val="0"/>
+          <w:position w:val="0"/>
+          <w:sz w:val="22"/>
+          <w:shd w:fill="auto" w:val="clear"/>
+        </w:rPr>
+        <w:t xml:space="preserve">立即</w:t>
+      </w:r>
+      <w:r>
+        <w:rPr>
+          <w:rFonts w:ascii="Arial" w:hAnsi="Arial" w:cs="Arial" w:eastAsia="Arial"/>
+          <w:color w:val="auto"/>
+          <w:spacing w:val="0"/>
+          <w:position w:val="0"/>
+          <w:sz w:val="22"/>
+          <w:shd w:fill="auto" w:val="clear"/>
+        </w:rPr>
+        <w:t xml:space="preserve">)</w:t>
+      </w:r>
+    </w:p>
+    <w:p>
+      <w:pPr>
+        <w:spacing w:before="240" w:after="240" w:line="240"/>
+        <w:ind w:right="0" w:left="0" w:firstLine="0"/>
+        <w:jc w:val="left"/>
+        <w:rPr>
+          <w:rFonts w:ascii="Arial" w:hAnsi="Arial" w:cs="Arial" w:eastAsia="Arial"/>
+          <w:color w:val="auto"/>
+          <w:spacing w:val="0"/>
+          <w:position w:val="0"/>
+          <w:sz w:val="22"/>
+          <w:shd w:fill="auto" w:val="clear"/>
+        </w:rPr>
+      </w:pPr>
+      <w:r>
+        <w:rPr>
+          <w:rFonts w:ascii="Gungsuh" w:hAnsi="Gungsuh" w:cs="Gungsuh" w:eastAsia="Gungsuh"/>
+          <w:color w:val="auto"/>
+          <w:spacing w:val="0"/>
+          <w:position w:val="0"/>
+          <w:sz w:val="22"/>
+          <w:shd w:fill="auto" w:val="clear"/>
+        </w:rPr>
+        <w:t xml:space="preserve">//連擊</w:t>
+      </w:r>
+      <w:r>
+        <w:rPr>
+          <w:rFonts w:ascii="Arial" w:hAnsi="Arial" w:cs="Arial" w:eastAsia="Arial"/>
+          <w:color w:val="auto"/>
+          <w:spacing w:val="0"/>
+          <w:position w:val="0"/>
+          <w:sz w:val="22"/>
+          <w:shd w:fill="auto" w:val="clear"/>
+        </w:rPr>
+        <w:t xml:space="preserve"> </w:t>
+      </w:r>
+      <w:r>
+        <w:rPr>
+          <w:rFonts w:ascii="Gungsuh" w:hAnsi="Gungsuh" w:cs="Gungsuh" w:eastAsia="Gungsuh"/>
+          <w:color w:val="FF0000"/>
+          <w:spacing w:val="0"/>
+          <w:position w:val="0"/>
+          <w:sz w:val="22"/>
+          <w:shd w:fill="auto" w:val="clear"/>
+        </w:rPr>
+        <w:t xml:space="preserve">回血</w:t>
+      </w:r>
+      <w:r>
+        <w:rPr>
+          <w:rFonts w:ascii="Arial" w:hAnsi="Arial" w:cs="Arial" w:eastAsia="Arial"/>
+          <w:color w:val="FF0000"/>
+          <w:spacing w:val="0"/>
+          <w:position w:val="0"/>
+          <w:sz w:val="22"/>
+          <w:shd w:fill="auto" w:val="clear"/>
+        </w:rPr>
+        <w:t xml:space="preserve">:</w:t>
+      </w:r>
+      <w:r>
+        <w:rPr>
+          <w:rFonts w:ascii="Arial" w:hAnsi="Arial" w:cs="Arial" w:eastAsia="Arial"/>
+          <w:color w:val="auto"/>
+          <w:spacing w:val="0"/>
+          <w:position w:val="0"/>
+          <w:sz w:val="22"/>
+          <w:shd w:fill="auto" w:val="clear"/>
+        </w:rPr>
+        <w:t xml:space="preserve"> </w:t>
+      </w:r>
+      <w:r>
+        <w:rPr>
+          <w:rFonts w:ascii="Gungsuh" w:hAnsi="Gungsuh" w:cs="Gungsuh" w:eastAsia="Gungsuh"/>
+          <w:color w:val="auto"/>
+          <w:spacing w:val="0"/>
+          <w:position w:val="0"/>
+          <w:sz w:val="22"/>
+          <w:shd w:fill="auto" w:val="clear"/>
+        </w:rPr>
+        <w:t xml:space="preserve">造成</w:t>
+      </w:r>
+      <w:r>
+        <w:rPr>
+          <w:rFonts w:ascii="Arial" w:hAnsi="Arial" w:cs="Arial" w:eastAsia="Arial"/>
+          <w:color w:val="auto"/>
+          <w:spacing w:val="0"/>
+          <w:position w:val="0"/>
+          <w:sz w:val="22"/>
+          <w:shd w:fill="auto" w:val="clear"/>
+        </w:rPr>
+        <w:t xml:space="preserve">3</w:t>
+      </w:r>
+      <w:r>
+        <w:rPr>
+          <w:rFonts w:ascii="Gungsuh" w:hAnsi="Gungsuh" w:cs="Gungsuh" w:eastAsia="Gungsuh"/>
+          <w:color w:val="auto"/>
+          <w:spacing w:val="0"/>
+          <w:position w:val="0"/>
+          <w:sz w:val="22"/>
+          <w:shd w:fill="auto" w:val="clear"/>
+        </w:rPr>
+        <w:t xml:space="preserve">傷</w:t>
+      </w:r>
+      <w:r>
+        <w:rPr>
+          <w:rFonts w:ascii="Arial" w:hAnsi="Arial" w:cs="Arial" w:eastAsia="Arial"/>
+          <w:color w:val="auto"/>
+          <w:spacing w:val="0"/>
+          <w:position w:val="0"/>
+          <w:sz w:val="22"/>
+          <w:shd w:fill="auto" w:val="clear"/>
+        </w:rPr>
+        <w:t xml:space="preserve"> </w:t>
+      </w:r>
+      <w:r>
+        <w:rPr>
+          <w:rFonts w:ascii="Gungsuh" w:hAnsi="Gungsuh" w:cs="Gungsuh" w:eastAsia="Gungsuh"/>
+          <w:color w:val="auto"/>
+          <w:spacing w:val="0"/>
+          <w:position w:val="0"/>
+          <w:sz w:val="22"/>
+          <w:shd w:fill="auto" w:val="clear"/>
+        </w:rPr>
+        <w:t xml:space="preserve">連擊造成三傷</w:t>
+      </w:r>
+      <w:r>
+        <w:rPr>
+          <w:rFonts w:ascii="Arial" w:hAnsi="Arial" w:cs="Arial" w:eastAsia="Arial"/>
+          <w:color w:val="auto"/>
+          <w:spacing w:val="0"/>
+          <w:position w:val="0"/>
+          <w:sz w:val="22"/>
+          <w:shd w:fill="auto" w:val="clear"/>
+        </w:rPr>
+        <w:t xml:space="preserve"> </w:t>
+      </w:r>
+      <w:r>
+        <w:rPr>
+          <w:rFonts w:ascii="Gungsuh" w:hAnsi="Gungsuh" w:cs="Gungsuh" w:eastAsia="Gungsuh"/>
+          <w:color w:val="auto"/>
+          <w:spacing w:val="0"/>
+          <w:position w:val="0"/>
+          <w:sz w:val="22"/>
+          <w:shd w:fill="auto" w:val="clear"/>
+        </w:rPr>
+        <w:t xml:space="preserve">回復此牌造成傷害量</w:t>
+      </w:r>
+      <w:r>
+        <w:rPr>
+          <w:rFonts w:ascii="Arial" w:hAnsi="Arial" w:cs="Arial" w:eastAsia="Arial"/>
+          <w:color w:val="auto"/>
+          <w:spacing w:val="0"/>
+          <w:position w:val="0"/>
+          <w:sz w:val="22"/>
+          <w:shd w:fill="auto" w:val="clear"/>
+        </w:rPr>
+        <w:t xml:space="preserve"> (</w:t>
+      </w:r>
+      <w:r>
+        <w:rPr>
+          <w:rFonts w:ascii="Gungsuh" w:hAnsi="Gungsuh" w:cs="Gungsuh" w:eastAsia="Gungsuh"/>
+          <w:color w:val="auto"/>
+          <w:spacing w:val="0"/>
+          <w:position w:val="0"/>
+          <w:sz w:val="22"/>
+          <w:shd w:fill="auto" w:val="clear"/>
+        </w:rPr>
+        <w:t xml:space="preserve">傷害</w:t>
+      </w:r>
+      <w:r>
+        <w:rPr>
+          <w:rFonts w:ascii="Arial" w:hAnsi="Arial" w:cs="Arial" w:eastAsia="Arial"/>
+          <w:color w:val="auto"/>
+          <w:spacing w:val="0"/>
+          <w:position w:val="0"/>
+          <w:sz w:val="22"/>
+          <w:shd w:fill="auto" w:val="clear"/>
+        </w:rPr>
+        <w:t xml:space="preserve">+</w:t>
+      </w:r>
+      <w:r>
+        <w:rPr>
+          <w:rFonts w:ascii="Gungsuh" w:hAnsi="Gungsuh" w:cs="Gungsuh" w:eastAsia="Gungsuh"/>
+          <w:color w:val="auto"/>
+          <w:spacing w:val="0"/>
+          <w:position w:val="0"/>
+          <w:sz w:val="22"/>
+          <w:shd w:fill="auto" w:val="clear"/>
+        </w:rPr>
+        <w:t xml:space="preserve">回復</w:t>
+      </w:r>
+      <w:r>
+        <w:rPr>
+          <w:rFonts w:ascii="Arial" w:hAnsi="Arial" w:cs="Arial" w:eastAsia="Arial"/>
+          <w:color w:val="auto"/>
+          <w:spacing w:val="0"/>
+          <w:position w:val="0"/>
+          <w:sz w:val="22"/>
+          <w:shd w:fill="auto" w:val="clear"/>
+        </w:rPr>
+        <w:t xml:space="preserve"> </w:t>
+      </w:r>
+      <w:r>
+        <w:rPr>
+          <w:rFonts w:ascii="Gungsuh" w:hAnsi="Gungsuh" w:cs="Gungsuh" w:eastAsia="Gungsuh"/>
+          <w:color w:val="auto"/>
+          <w:spacing w:val="0"/>
+          <w:position w:val="0"/>
+          <w:sz w:val="22"/>
+          <w:shd w:fill="auto" w:val="clear"/>
+        </w:rPr>
+        <w:t xml:space="preserve">無覆蓋</w:t>
+      </w:r>
+      <w:r>
+        <w:rPr>
+          <w:rFonts w:ascii="Arial" w:hAnsi="Arial" w:cs="Arial" w:eastAsia="Arial"/>
+          <w:color w:val="auto"/>
+          <w:spacing w:val="0"/>
+          <w:position w:val="0"/>
+          <w:sz w:val="22"/>
+          <w:shd w:fill="auto" w:val="clear"/>
+        </w:rPr>
+        <w:t xml:space="preserve"> </w:t>
+      </w:r>
+      <w:r>
+        <w:rPr>
+          <w:rFonts w:ascii="Gungsuh" w:hAnsi="Gungsuh" w:cs="Gungsuh" w:eastAsia="Gungsuh"/>
+          <w:color w:val="auto"/>
+          <w:spacing w:val="0"/>
+          <w:position w:val="0"/>
+          <w:sz w:val="22"/>
+          <w:shd w:fill="auto" w:val="clear"/>
+        </w:rPr>
+        <w:t xml:space="preserve">立即</w:t>
+      </w:r>
+      <w:r>
+        <w:rPr>
+          <w:rFonts w:ascii="Arial" w:hAnsi="Arial" w:cs="Arial" w:eastAsia="Arial"/>
+          <w:color w:val="auto"/>
+          <w:spacing w:val="0"/>
+          <w:position w:val="0"/>
+          <w:sz w:val="22"/>
+          <w:shd w:fill="auto" w:val="clear"/>
+        </w:rPr>
+        <w:t xml:space="preserve">)</w:t>
+      </w:r>
+    </w:p>
+    <w:p>
+      <w:pPr>
+        <w:spacing w:before="240" w:after="240" w:line="240"/>
+        <w:ind w:right="0" w:left="0" w:firstLine="0"/>
+        <w:jc w:val="left"/>
+        <w:rPr>
+          <w:rFonts w:ascii="Arial" w:hAnsi="Arial" w:cs="Arial" w:eastAsia="Arial"/>
+          <w:color w:val="auto"/>
+          <w:spacing w:val="0"/>
+          <w:position w:val="0"/>
+          <w:sz w:val="22"/>
+          <w:shd w:fill="auto" w:val="clear"/>
+        </w:rPr>
+      </w:pPr>
+      <w:r>
+        <w:rPr>
+          <w:rFonts w:ascii="Gungsuh" w:hAnsi="Gungsuh" w:cs="Gungsuh" w:eastAsia="Gungsuh"/>
+          <w:color w:val="9C85C0"/>
+          <w:spacing w:val="0"/>
+          <w:position w:val="0"/>
+          <w:sz w:val="22"/>
+          <w:shd w:fill="auto" w:val="clear"/>
+        </w:rPr>
+        <w:t xml:space="preserve">順風車 </w:t>
+      </w:r>
+      <w:r>
+        <w:rPr>
+          <w:rFonts w:ascii="Gungsuh" w:hAnsi="Gungsuh" w:cs="Gungsuh" w:eastAsia="Gungsuh"/>
+          <w:color w:val="FF0000"/>
+          <w:spacing w:val="0"/>
+          <w:position w:val="0"/>
+          <w:sz w:val="22"/>
+          <w:shd w:fill="auto" w:val="clear"/>
+        </w:rPr>
+        <w:t xml:space="preserve">抽牌</w:t>
+      </w:r>
+      <w:r>
+        <w:rPr>
+          <w:rFonts w:ascii="Arial" w:hAnsi="Arial" w:cs="Arial" w:eastAsia="Arial"/>
+          <w:color w:val="FF0000"/>
+          <w:spacing w:val="0"/>
+          <w:position w:val="0"/>
+          <w:sz w:val="22"/>
+          <w:shd w:fill="auto" w:val="clear"/>
+        </w:rPr>
+        <w:t xml:space="preserve">:</w:t>
+      </w:r>
+      <w:r>
+        <w:rPr>
+          <w:rFonts w:ascii="Arial" w:hAnsi="Arial" w:cs="Arial" w:eastAsia="Arial"/>
+          <w:color w:val="auto"/>
+          <w:spacing w:val="0"/>
+          <w:position w:val="0"/>
+          <w:sz w:val="22"/>
+          <w:shd w:fill="auto" w:val="clear"/>
+        </w:rPr>
+        <w:t xml:space="preserve"> </w:t>
+      </w:r>
+      <w:r>
+        <w:rPr>
+          <w:rFonts w:ascii="Gungsuh" w:hAnsi="Gungsuh" w:cs="Gungsuh" w:eastAsia="Gungsuh"/>
+          <w:color w:val="auto"/>
+          <w:spacing w:val="0"/>
+          <w:position w:val="0"/>
+          <w:sz w:val="22"/>
+          <w:shd w:fill="auto" w:val="clear"/>
+        </w:rPr>
+        <w:t xml:space="preserve">造成</w:t>
+      </w:r>
+      <w:r>
+        <w:rPr>
+          <w:rFonts w:ascii="Arial" w:hAnsi="Arial" w:cs="Arial" w:eastAsia="Arial"/>
+          <w:color w:val="auto"/>
+          <w:spacing w:val="0"/>
+          <w:position w:val="0"/>
+          <w:sz w:val="22"/>
+          <w:shd w:fill="auto" w:val="clear"/>
+        </w:rPr>
+        <w:t xml:space="preserve">1</w:t>
+      </w:r>
+      <w:r>
+        <w:rPr>
+          <w:rFonts w:ascii="Gungsuh" w:hAnsi="Gungsuh" w:cs="Gungsuh" w:eastAsia="Gungsuh"/>
+          <w:color w:val="auto"/>
+          <w:spacing w:val="0"/>
+          <w:position w:val="0"/>
+          <w:sz w:val="22"/>
+          <w:shd w:fill="auto" w:val="clear"/>
+        </w:rPr>
+        <w:t xml:space="preserve">傷</w:t>
+      </w:r>
+      <w:r>
+        <w:rPr>
+          <w:rFonts w:ascii="Arial" w:hAnsi="Arial" w:cs="Arial" w:eastAsia="Arial"/>
+          <w:color w:val="auto"/>
+          <w:spacing w:val="0"/>
+          <w:position w:val="0"/>
+          <w:sz w:val="22"/>
+          <w:shd w:fill="auto" w:val="clear"/>
+        </w:rPr>
+        <w:t xml:space="preserve"> </w:t>
+      </w:r>
+      <w:r>
+        <w:rPr>
+          <w:rFonts w:ascii="Gungsuh" w:hAnsi="Gungsuh" w:cs="Gungsuh" w:eastAsia="Gungsuh"/>
+          <w:color w:val="auto"/>
+          <w:spacing w:val="0"/>
+          <w:position w:val="0"/>
+          <w:sz w:val="22"/>
+          <w:shd w:fill="auto" w:val="clear"/>
+        </w:rPr>
         <w:t xml:space="preserve">連擊造成一傷</w:t>
       </w:r>
       <w:r>
@@ -1563,7 +2289,7 @@
           <w:sz w:val="22"/>
           <w:shd w:fill="auto" w:val="clear"/>
         </w:rPr>
-        <w:t xml:space="preserve">下一張攻擊牌傷害雙倍</w:t>
+        <w:t xml:space="preserve">抽兩張牌</w:t>
       </w:r>
       <w:r>
         <w:rPr>
@@ -1585,7 +2311,253 @@
           <w:sz w:val="22"/>
           <w:shd w:fill="auto" w:val="clear"/>
         </w:rPr>
-        <w:t xml:space="preserve">傷害行為</w:t>
+        <w:t xml:space="preserve">傷害</w:t>
+      </w:r>
+      <w:r>
+        <w:rPr>
+          <w:rFonts w:ascii="Arial" w:hAnsi="Arial" w:cs="Arial" w:eastAsia="Arial"/>
+          <w:color w:val="auto"/>
+          <w:spacing w:val="0"/>
+          <w:position w:val="0"/>
+          <w:sz w:val="22"/>
+          <w:shd w:fill="auto" w:val="clear"/>
+        </w:rPr>
+        <w:t xml:space="preserve"> </w:t>
+      </w:r>
+      <w:r>
+        <w:rPr>
+          <w:rFonts w:ascii="Gungsuh" w:hAnsi="Gungsuh" w:cs="Gungsuh" w:eastAsia="Gungsuh"/>
+          <w:color w:val="auto"/>
+          <w:spacing w:val="0"/>
+          <w:position w:val="0"/>
+          <w:sz w:val="22"/>
+          <w:shd w:fill="auto" w:val="clear"/>
+        </w:rPr>
+        <w:t xml:space="preserve">無覆蓋</w:t>
+      </w:r>
+      <w:r>
+        <w:rPr>
+          <w:rFonts w:ascii="Arial" w:hAnsi="Arial" w:cs="Arial" w:eastAsia="Arial"/>
+          <w:color w:val="auto"/>
+          <w:spacing w:val="0"/>
+          <w:position w:val="0"/>
+          <w:sz w:val="22"/>
+          <w:shd w:fill="auto" w:val="clear"/>
+        </w:rPr>
+        <w:t xml:space="preserve"> </w:t>
+      </w:r>
+      <w:r>
+        <w:rPr>
+          <w:rFonts w:ascii="Gungsuh" w:hAnsi="Gungsuh" w:cs="Gungsuh" w:eastAsia="Gungsuh"/>
+          <w:color w:val="auto"/>
+          <w:spacing w:val="0"/>
+          <w:position w:val="0"/>
+          <w:sz w:val="22"/>
+          <w:shd w:fill="auto" w:val="clear"/>
+        </w:rPr>
+        <w:t xml:space="preserve">立即</w:t>
+      </w:r>
+      <w:r>
+        <w:rPr>
+          <w:rFonts w:ascii="Arial" w:hAnsi="Arial" w:cs="Arial" w:eastAsia="Arial"/>
+          <w:color w:val="auto"/>
+          <w:spacing w:val="0"/>
+          <w:position w:val="0"/>
+          <w:sz w:val="22"/>
+          <w:shd w:fill="auto" w:val="clear"/>
+        </w:rPr>
+        <w:t xml:space="preserve">)</w:t>
+      </w:r>
+    </w:p>
+    <w:p>
+      <w:pPr>
+        <w:spacing w:before="240" w:after="240" w:line="240"/>
+        <w:ind w:right="0" w:left="0" w:firstLine="0"/>
+        <w:jc w:val="left"/>
+        <w:rPr>
+          <w:rFonts w:ascii="Arial" w:hAnsi="Arial" w:cs="Arial" w:eastAsia="Arial"/>
+          <w:color w:val="auto"/>
+          <w:spacing w:val="0"/>
+          <w:position w:val="0"/>
+          <w:sz w:val="22"/>
+          <w:shd w:fill="auto" w:val="clear"/>
+        </w:rPr>
+      </w:pPr>
+      <w:r>
+        <w:rPr>
+          <w:rFonts w:ascii="Gungsuh" w:hAnsi="Gungsuh" w:cs="Gungsuh" w:eastAsia="Gungsuh"/>
+          <w:color w:val="auto"/>
+          <w:spacing w:val="0"/>
+          <w:position w:val="0"/>
+          <w:sz w:val="22"/>
+          <w:shd w:fill="auto" w:val="clear"/>
+        </w:rPr>
+        <w:t xml:space="preserve">//連擊</w:t>
+      </w:r>
+      <w:r>
+        <w:rPr>
+          <w:rFonts w:ascii="Arial" w:hAnsi="Arial" w:cs="Arial" w:eastAsia="Arial"/>
+          <w:color w:val="auto"/>
+          <w:spacing w:val="0"/>
+          <w:position w:val="0"/>
+          <w:sz w:val="22"/>
+          <w:shd w:fill="auto" w:val="clear"/>
+        </w:rPr>
+        <w:t xml:space="preserve"> </w:t>
+      </w:r>
+      <w:r>
+        <w:rPr>
+          <w:rFonts w:ascii="Gungsuh" w:hAnsi="Gungsuh" w:cs="Gungsuh" w:eastAsia="Gungsuh"/>
+          <w:color w:val="FF0000"/>
+          <w:spacing w:val="0"/>
+          <w:position w:val="0"/>
+          <w:sz w:val="22"/>
+          <w:shd w:fill="auto" w:val="clear"/>
+        </w:rPr>
+        <w:t xml:space="preserve">放毒</w:t>
+      </w:r>
+      <w:r>
+        <w:rPr>
+          <w:rFonts w:ascii="Arial" w:hAnsi="Arial" w:cs="Arial" w:eastAsia="Arial"/>
+          <w:color w:val="FF0000"/>
+          <w:spacing w:val="0"/>
+          <w:position w:val="0"/>
+          <w:sz w:val="22"/>
+          <w:shd w:fill="auto" w:val="clear"/>
+        </w:rPr>
+        <w:t xml:space="preserve">:</w:t>
+      </w:r>
+      <w:r>
+        <w:rPr>
+          <w:rFonts w:ascii="Arial" w:hAnsi="Arial" w:cs="Arial" w:eastAsia="Arial"/>
+          <w:color w:val="auto"/>
+          <w:spacing w:val="0"/>
+          <w:position w:val="0"/>
+          <w:sz w:val="22"/>
+          <w:shd w:fill="auto" w:val="clear"/>
+        </w:rPr>
+        <w:t xml:space="preserve"> </w:t>
+      </w:r>
+      <w:r>
+        <w:rPr>
+          <w:rFonts w:ascii="Gungsuh" w:hAnsi="Gungsuh" w:cs="Gungsuh" w:eastAsia="Gungsuh"/>
+          <w:color w:val="auto"/>
+          <w:spacing w:val="0"/>
+          <w:position w:val="0"/>
+          <w:sz w:val="22"/>
+          <w:shd w:fill="auto" w:val="clear"/>
+        </w:rPr>
+        <w:t xml:space="preserve">造持</w:t>
+      </w:r>
+      <w:r>
+        <w:rPr>
+          <w:rFonts w:ascii="Arial" w:hAnsi="Arial" w:cs="Arial" w:eastAsia="Arial"/>
+          <w:color w:val="auto"/>
+          <w:spacing w:val="0"/>
+          <w:position w:val="0"/>
+          <w:sz w:val="22"/>
+          <w:shd w:fill="auto" w:val="clear"/>
+        </w:rPr>
+        <w:t xml:space="preserve">3</w:t>
+      </w:r>
+      <w:r>
+        <w:rPr>
+          <w:rFonts w:ascii="Gungsuh" w:hAnsi="Gungsuh" w:cs="Gungsuh" w:eastAsia="Gungsuh"/>
+          <w:color w:val="auto"/>
+          <w:spacing w:val="0"/>
+          <w:position w:val="0"/>
+          <w:sz w:val="22"/>
+          <w:shd w:fill="auto" w:val="clear"/>
+        </w:rPr>
+        <w:t xml:space="preserve">傷</w:t>
+      </w:r>
+      <w:r>
+        <w:rPr>
+          <w:rFonts w:ascii="Arial" w:hAnsi="Arial" w:cs="Arial" w:eastAsia="Arial"/>
+          <w:color w:val="auto"/>
+          <w:spacing w:val="0"/>
+          <w:position w:val="0"/>
+          <w:sz w:val="22"/>
+          <w:shd w:fill="auto" w:val="clear"/>
+        </w:rPr>
+        <w:t xml:space="preserve"> </w:t>
+      </w:r>
+      <w:r>
+        <w:rPr>
+          <w:rFonts w:ascii="Gungsuh" w:hAnsi="Gungsuh" w:cs="Gungsuh" w:eastAsia="Gungsuh"/>
+          <w:color w:val="auto"/>
+          <w:spacing w:val="0"/>
+          <w:position w:val="0"/>
+          <w:sz w:val="22"/>
+          <w:shd w:fill="auto" w:val="clear"/>
+        </w:rPr>
+        <w:t xml:space="preserve">連擊造成一傷</w:t>
+      </w:r>
+      <w:r>
+        <w:rPr>
+          <w:rFonts w:ascii="Arial" w:hAnsi="Arial" w:cs="Arial" w:eastAsia="Arial"/>
+          <w:color w:val="auto"/>
+          <w:spacing w:val="0"/>
+          <w:position w:val="0"/>
+          <w:sz w:val="22"/>
+          <w:shd w:fill="auto" w:val="clear"/>
+        </w:rPr>
+        <w:t xml:space="preserve"> </w:t>
+      </w:r>
+      <w:r>
+        <w:rPr>
+          <w:rFonts w:ascii="Gungsuh" w:hAnsi="Gungsuh" w:cs="Gungsuh" w:eastAsia="Gungsuh"/>
+          <w:color w:val="auto"/>
+          <w:spacing w:val="0"/>
+          <w:position w:val="0"/>
+          <w:sz w:val="22"/>
+          <w:shd w:fill="auto" w:val="clear"/>
+        </w:rPr>
+        <w:t xml:space="preserve">給敵人三回合</w:t>
+      </w:r>
+      <w:r>
+        <w:rPr>
+          <w:rFonts w:ascii="Arial" w:hAnsi="Arial" w:cs="Arial" w:eastAsia="Arial"/>
+          <w:color w:val="auto"/>
+          <w:spacing w:val="0"/>
+          <w:position w:val="0"/>
+          <w:sz w:val="22"/>
+          <w:shd w:fill="auto" w:val="clear"/>
+        </w:rPr>
+        <w:t xml:space="preserve">10</w:t>
+      </w:r>
+      <w:r>
+        <w:rPr>
+          <w:rFonts w:ascii="Gungsuh" w:hAnsi="Gungsuh" w:cs="Gungsuh" w:eastAsia="Gungsuh"/>
+          <w:color w:val="auto"/>
+          <w:spacing w:val="0"/>
+          <w:position w:val="0"/>
+          <w:sz w:val="22"/>
+          <w:shd w:fill="auto" w:val="clear"/>
+        </w:rPr>
+        <w:t xml:space="preserve">趴血毒素</w:t>
+      </w:r>
+      <w:r>
+        <w:rPr>
+          <w:rFonts w:ascii="Arial" w:hAnsi="Arial" w:cs="Arial" w:eastAsia="Arial"/>
+          <w:color w:val="auto"/>
+          <w:spacing w:val="0"/>
+          <w:position w:val="0"/>
+          <w:sz w:val="22"/>
+          <w:shd w:fill="auto" w:val="clear"/>
+        </w:rPr>
+        <w:t xml:space="preserve"> (</w:t>
+      </w:r>
+      <w:r>
+        <w:rPr>
+          <w:rFonts w:ascii="Gungsuh" w:hAnsi="Gungsuh" w:cs="Gungsuh" w:eastAsia="Gungsuh"/>
+          <w:color w:val="auto"/>
+          <w:spacing w:val="0"/>
+          <w:position w:val="0"/>
+          <w:sz w:val="22"/>
+          <w:shd w:fill="auto" w:val="clear"/>
+        </w:rPr>
+        <w:t xml:space="preserve">傷害</w:t>
       </w:r>
       <w:r>
         <w:rPr>
@@ -1629,51 +2601,51 @@
           <w:sz w:val="22"/>
           <w:shd w:fill="auto" w:val="clear"/>
         </w:rPr>
-        <w:t xml:space="preserve">增益</w:t>
-      </w:r>
-      <w:r>
-        <w:rPr>
-          <w:rFonts w:ascii="Arial" w:hAnsi="Arial" w:cs="Arial" w:eastAsia="Arial"/>
-          <w:color w:val="auto"/>
-          <w:spacing w:val="0"/>
-          <w:position w:val="0"/>
-          <w:sz w:val="22"/>
-          <w:shd w:fill="auto" w:val="clear"/>
-        </w:rPr>
-        <w:t xml:space="preserve"> </w:t>
-      </w:r>
-      <w:r>
-        <w:rPr>
-          <w:rFonts w:ascii="Gungsuh" w:hAnsi="Gungsuh" w:cs="Gungsuh" w:eastAsia="Gungsuh"/>
-          <w:color w:val="auto"/>
-          <w:spacing w:val="0"/>
-          <w:position w:val="0"/>
-          <w:sz w:val="22"/>
-          <w:shd w:fill="auto" w:val="clear"/>
-        </w:rPr>
-        <w:t xml:space="preserve">我方</w:t>
-      </w:r>
-      <w:r>
-        <w:rPr>
-          <w:rFonts w:ascii="Arial" w:hAnsi="Arial" w:cs="Arial" w:eastAsia="Arial"/>
-          <w:color w:val="auto"/>
-          <w:spacing w:val="0"/>
-          <w:position w:val="0"/>
-          <w:sz w:val="22"/>
-          <w:shd w:fill="auto" w:val="clear"/>
-        </w:rPr>
-        <w:t xml:space="preserve"> </w:t>
-      </w:r>
-      <w:r>
-        <w:rPr>
-          <w:rFonts w:ascii="Gungsuh" w:hAnsi="Gungsuh" w:cs="Gungsuh" w:eastAsia="Gungsuh"/>
-          <w:color w:val="auto"/>
-          <w:spacing w:val="0"/>
-          <w:position w:val="0"/>
-          <w:sz w:val="22"/>
-          <w:shd w:fill="auto" w:val="clear"/>
-        </w:rPr>
-        <w:t xml:space="preserve">立即和相關行動處發</w:t>
+        <w:t xml:space="preserve">減益</w:t>
+      </w:r>
+      <w:r>
+        <w:rPr>
+          <w:rFonts w:ascii="Arial" w:hAnsi="Arial" w:cs="Arial" w:eastAsia="Arial"/>
+          <w:color w:val="auto"/>
+          <w:spacing w:val="0"/>
+          <w:position w:val="0"/>
+          <w:sz w:val="22"/>
+          <w:shd w:fill="auto" w:val="clear"/>
+        </w:rPr>
+        <w:t xml:space="preserve"> </w:t>
+      </w:r>
+      <w:r>
+        <w:rPr>
+          <w:rFonts w:ascii="Gungsuh" w:hAnsi="Gungsuh" w:cs="Gungsuh" w:eastAsia="Gungsuh"/>
+          <w:color w:val="auto"/>
+          <w:spacing w:val="0"/>
+          <w:position w:val="0"/>
+          <w:sz w:val="22"/>
+          <w:shd w:fill="auto" w:val="clear"/>
+        </w:rPr>
+        <w:t xml:space="preserve">敵方</w:t>
+      </w:r>
+      <w:r>
+        <w:rPr>
+          <w:rFonts w:ascii="Arial" w:hAnsi="Arial" w:cs="Arial" w:eastAsia="Arial"/>
+          <w:color w:val="auto"/>
+          <w:spacing w:val="0"/>
+          <w:position w:val="0"/>
+          <w:sz w:val="22"/>
+          <w:shd w:fill="auto" w:val="clear"/>
+        </w:rPr>
+        <w:t xml:space="preserve"> </w:t>
+      </w:r>
+      <w:r>
+        <w:rPr>
+          <w:rFonts w:ascii="Gungsuh" w:hAnsi="Gungsuh" w:cs="Gungsuh" w:eastAsia="Gungsuh"/>
+          <w:color w:val="auto"/>
+          <w:spacing w:val="0"/>
+          <w:position w:val="0"/>
+          <w:sz w:val="22"/>
+          <w:shd w:fill="auto" w:val="clear"/>
+        </w:rPr>
+        <w:t xml:space="preserve">立即</w:t>
       </w:r>
       <w:r>
         <w:rPr>
@@ -1710,39 +2682,344 @@
           <w:sz w:val="22"/>
           <w:shd w:fill="auto" w:val="clear"/>
         </w:rPr>
+        <w:t xml:space="preserve">//連擊</w:t>
+      </w:r>
+      <w:r>
+        <w:rPr>
+          <w:rFonts w:ascii="Arial" w:hAnsi="Arial" w:cs="Arial" w:eastAsia="Arial"/>
+          <w:color w:val="auto"/>
+          <w:spacing w:val="0"/>
+          <w:position w:val="0"/>
+          <w:sz w:val="22"/>
+          <w:shd w:fill="auto" w:val="clear"/>
+        </w:rPr>
+        <w:t xml:space="preserve"> </w:t>
+      </w:r>
+      <w:r>
+        <w:rPr>
+          <w:rFonts w:ascii="Gungsuh" w:hAnsi="Gungsuh" w:cs="Gungsuh" w:eastAsia="Gungsuh"/>
+          <w:color w:val="FF0000"/>
+          <w:spacing w:val="0"/>
+          <w:position w:val="0"/>
+          <w:sz w:val="22"/>
+          <w:shd w:fill="auto" w:val="clear"/>
+        </w:rPr>
+        <w:t xml:space="preserve">疊加傷害</w:t>
+      </w:r>
+      <w:r>
+        <w:rPr>
+          <w:rFonts w:ascii="Arial" w:hAnsi="Arial" w:cs="Arial" w:eastAsia="Arial"/>
+          <w:color w:val="FF0000"/>
+          <w:spacing w:val="0"/>
+          <w:position w:val="0"/>
+          <w:sz w:val="22"/>
+          <w:shd w:fill="auto" w:val="clear"/>
+        </w:rPr>
+        <w:t xml:space="preserve">:</w:t>
+      </w:r>
+      <w:r>
+        <w:rPr>
+          <w:rFonts w:ascii="Arial" w:hAnsi="Arial" w:cs="Arial" w:eastAsia="Arial"/>
+          <w:color w:val="auto"/>
+          <w:spacing w:val="0"/>
+          <w:position w:val="0"/>
+          <w:sz w:val="22"/>
+          <w:shd w:fill="auto" w:val="clear"/>
+        </w:rPr>
+        <w:t xml:space="preserve"> </w:t>
+      </w:r>
+      <w:r>
+        <w:rPr>
+          <w:rFonts w:ascii="Gungsuh" w:hAnsi="Gungsuh" w:cs="Gungsuh" w:eastAsia="Gungsuh"/>
+          <w:color w:val="auto"/>
+          <w:spacing w:val="0"/>
+          <w:position w:val="0"/>
+          <w:sz w:val="22"/>
+          <w:shd w:fill="auto" w:val="clear"/>
+        </w:rPr>
+        <w:t xml:space="preserve">造成</w:t>
+      </w:r>
+      <w:r>
+        <w:rPr>
+          <w:rFonts w:ascii="Arial" w:hAnsi="Arial" w:cs="Arial" w:eastAsia="Arial"/>
+          <w:color w:val="auto"/>
+          <w:spacing w:val="0"/>
+          <w:position w:val="0"/>
+          <w:sz w:val="22"/>
+          <w:shd w:fill="auto" w:val="clear"/>
+        </w:rPr>
+        <w:t xml:space="preserve">1</w:t>
+      </w:r>
+      <w:r>
+        <w:rPr>
+          <w:rFonts w:ascii="Gungsuh" w:hAnsi="Gungsuh" w:cs="Gungsuh" w:eastAsia="Gungsuh"/>
+          <w:color w:val="auto"/>
+          <w:spacing w:val="0"/>
+          <w:position w:val="0"/>
+          <w:sz w:val="22"/>
+          <w:shd w:fill="auto" w:val="clear"/>
+        </w:rPr>
+        <w:t xml:space="preserve">傷</w:t>
+      </w:r>
+      <w:r>
+        <w:rPr>
+          <w:rFonts w:ascii="Arial" w:hAnsi="Arial" w:cs="Arial" w:eastAsia="Arial"/>
+          <w:color w:val="auto"/>
+          <w:spacing w:val="0"/>
+          <w:position w:val="0"/>
+          <w:sz w:val="22"/>
+          <w:shd w:fill="auto" w:val="clear"/>
+        </w:rPr>
+        <w:t xml:space="preserve"> </w:t>
+      </w:r>
+      <w:r>
+        <w:rPr>
+          <w:rFonts w:ascii="Gungsuh" w:hAnsi="Gungsuh" w:cs="Gungsuh" w:eastAsia="Gungsuh"/>
+          <w:color w:val="auto"/>
+          <w:spacing w:val="0"/>
+          <w:position w:val="0"/>
+          <w:sz w:val="22"/>
+          <w:shd w:fill="auto" w:val="clear"/>
+        </w:rPr>
+        <w:t xml:space="preserve">連擊造成</w:t>
+      </w:r>
+      <w:r>
+        <w:rPr>
+          <w:rFonts w:ascii="Arial" w:hAnsi="Arial" w:cs="Arial" w:eastAsia="Arial"/>
+          <w:color w:val="auto"/>
+          <w:spacing w:val="0"/>
+          <w:position w:val="0"/>
+          <w:sz w:val="22"/>
+          <w:shd w:fill="auto" w:val="clear"/>
+        </w:rPr>
+        <w:t xml:space="preserve">1 + 2*(</w:t>
+      </w:r>
+      <w:r>
+        <w:rPr>
+          <w:rFonts w:ascii="Gungsuh" w:hAnsi="Gungsuh" w:cs="Gungsuh" w:eastAsia="Gungsuh"/>
+          <w:color w:val="auto"/>
+          <w:spacing w:val="0"/>
+          <w:position w:val="0"/>
+          <w:sz w:val="22"/>
+          <w:shd w:fill="auto" w:val="clear"/>
+        </w:rPr>
+        <w:t xml:space="preserve">此回合已丟的連擊牌數目</w:t>
+      </w:r>
+      <w:r>
+        <w:rPr>
+          <w:rFonts w:ascii="Arial" w:hAnsi="Arial" w:cs="Arial" w:eastAsia="Arial"/>
+          <w:color w:val="auto"/>
+          <w:spacing w:val="0"/>
+          <w:position w:val="0"/>
+          <w:sz w:val="22"/>
+          <w:shd w:fill="auto" w:val="clear"/>
+        </w:rPr>
+        <w:t xml:space="preserve">)(</w:t>
+      </w:r>
+      <w:r>
+        <w:rPr>
+          <w:rFonts w:ascii="Gungsuh" w:hAnsi="Gungsuh" w:cs="Gungsuh" w:eastAsia="Gungsuh"/>
+          <w:color w:val="auto"/>
+          <w:spacing w:val="0"/>
+          <w:position w:val="0"/>
+          <w:sz w:val="22"/>
+          <w:shd w:fill="auto" w:val="clear"/>
+        </w:rPr>
+        <w:t xml:space="preserve">不包含這張</w:t>
+      </w:r>
+      <w:r>
+        <w:rPr>
+          <w:rFonts w:ascii="Arial" w:hAnsi="Arial" w:cs="Arial" w:eastAsia="Arial"/>
+          <w:color w:val="auto"/>
+          <w:spacing w:val="0"/>
+          <w:position w:val="0"/>
+          <w:sz w:val="22"/>
+          <w:shd w:fill="auto" w:val="clear"/>
+        </w:rPr>
+        <w:t xml:space="preserve">)</w:t>
+      </w:r>
+      <w:r>
+        <w:rPr>
+          <w:rFonts w:ascii="Gungsuh" w:hAnsi="Gungsuh" w:cs="Gungsuh" w:eastAsia="Gungsuh"/>
+          <w:color w:val="auto"/>
+          <w:spacing w:val="0"/>
+          <w:position w:val="0"/>
+          <w:sz w:val="22"/>
+          <w:shd w:fill="auto" w:val="clear"/>
+        </w:rPr>
+        <w:t xml:space="preserve">傷害</w:t>
+      </w:r>
+      <w:r>
+        <w:rPr>
+          <w:rFonts w:ascii="Arial" w:hAnsi="Arial" w:cs="Arial" w:eastAsia="Arial"/>
+          <w:color w:val="auto"/>
+          <w:spacing w:val="0"/>
+          <w:position w:val="0"/>
+          <w:sz w:val="22"/>
+          <w:shd w:fill="auto" w:val="clear"/>
+        </w:rPr>
+        <w:t xml:space="preserve"> (</w:t>
+      </w:r>
+      <w:r>
+        <w:rPr>
+          <w:rFonts w:ascii="Gungsuh" w:hAnsi="Gungsuh" w:cs="Gungsuh" w:eastAsia="Gungsuh"/>
+          <w:color w:val="auto"/>
+          <w:spacing w:val="0"/>
+          <w:position w:val="0"/>
+          <w:sz w:val="22"/>
+          <w:shd w:fill="auto" w:val="clear"/>
+        </w:rPr>
+        <w:t xml:space="preserve">傷害</w:t>
+      </w:r>
+      <w:r>
+        <w:rPr>
+          <w:rFonts w:ascii="Arial" w:hAnsi="Arial" w:cs="Arial" w:eastAsia="Arial"/>
+          <w:color w:val="auto"/>
+          <w:spacing w:val="0"/>
+          <w:position w:val="0"/>
+          <w:sz w:val="22"/>
+          <w:shd w:fill="auto" w:val="clear"/>
+        </w:rPr>
+        <w:t xml:space="preserve"> </w:t>
+      </w:r>
+      <w:r>
+        <w:rPr>
+          <w:rFonts w:ascii="Gungsuh" w:hAnsi="Gungsuh" w:cs="Gungsuh" w:eastAsia="Gungsuh"/>
+          <w:color w:val="auto"/>
+          <w:spacing w:val="0"/>
+          <w:position w:val="0"/>
+          <w:sz w:val="22"/>
+          <w:shd w:fill="auto" w:val="clear"/>
+        </w:rPr>
+        <w:t xml:space="preserve">無覆蓋</w:t>
+      </w:r>
+      <w:r>
+        <w:rPr>
+          <w:rFonts w:ascii="Arial" w:hAnsi="Arial" w:cs="Arial" w:eastAsia="Arial"/>
+          <w:color w:val="auto"/>
+          <w:spacing w:val="0"/>
+          <w:position w:val="0"/>
+          <w:sz w:val="22"/>
+          <w:shd w:fill="auto" w:val="clear"/>
+        </w:rPr>
+        <w:t xml:space="preserve"> </w:t>
+      </w:r>
+      <w:r>
+        <w:rPr>
+          <w:rFonts w:ascii="Gungsuh" w:hAnsi="Gungsuh" w:cs="Gungsuh" w:eastAsia="Gungsuh"/>
+          <w:color w:val="auto"/>
+          <w:spacing w:val="0"/>
+          <w:position w:val="0"/>
+          <w:sz w:val="22"/>
+          <w:shd w:fill="auto" w:val="clear"/>
+        </w:rPr>
+        <w:t xml:space="preserve">立即</w:t>
+      </w:r>
+      <w:r>
+        <w:rPr>
+          <w:rFonts w:ascii="Arial" w:hAnsi="Arial" w:cs="Arial" w:eastAsia="Arial"/>
+          <w:color w:val="auto"/>
+          <w:spacing w:val="0"/>
+          <w:position w:val="0"/>
+          <w:sz w:val="22"/>
+          <w:shd w:fill="auto" w:val="clear"/>
+        </w:rPr>
+        <w:t xml:space="preserve">)</w:t>
+      </w:r>
+    </w:p>
+    <w:p>
+      <w:pPr>
+        <w:spacing w:before="240" w:after="240" w:line="240"/>
+        <w:ind w:right="0" w:left="0" w:firstLine="0"/>
+        <w:jc w:val="left"/>
+        <w:rPr>
+          <w:rFonts w:ascii="Times New Roman" w:hAnsi="Times New Roman" w:cs="Times New Roman" w:eastAsia="Times New Roman"/>
+          <w:color w:val="auto"/>
+          <w:spacing w:val="0"/>
+          <w:position w:val="0"/>
+          <w:sz w:val="22"/>
+          <w:shd w:fill="auto" w:val="clear"/>
+        </w:rPr>
+      </w:pPr>
+      <w:r>
+        <w:rPr>
+          <w:rFonts w:ascii="Times New Roman" w:hAnsi="Times New Roman" w:cs="Times New Roman" w:eastAsia="Times New Roman"/>
+          <w:color w:val="auto"/>
+          <w:spacing w:val="0"/>
+          <w:position w:val="0"/>
+          <w:sz w:val="22"/>
+          <w:shd w:fill="auto" w:val="clear"/>
+        </w:rPr>
+        <w:t xml:space="preserve"> </w:t>
+      </w:r>
+    </w:p>
+    <w:p>
+      <w:pPr>
+        <w:spacing w:before="240" w:after="240" w:line="240"/>
+        <w:ind w:right="0" w:left="0" w:firstLine="0"/>
+        <w:jc w:val="left"/>
+        <w:rPr>
+          <w:rFonts w:ascii="Arial" w:hAnsi="Arial" w:cs="Arial" w:eastAsia="Arial"/>
+          <w:color w:val="auto"/>
+          <w:spacing w:val="0"/>
+          <w:position w:val="0"/>
+          <w:sz w:val="22"/>
+          <w:shd w:fill="auto" w:val="clear"/>
+        </w:rPr>
+      </w:pPr>
+      <w:r>
+        <w:rPr>
+          <w:rFonts w:ascii="Gungsuh" w:hAnsi="Gungsuh" w:cs="Gungsuh" w:eastAsia="Gungsuh"/>
+          <w:color w:val="9C85C0"/>
+          <w:spacing w:val="0"/>
+          <w:position w:val="0"/>
+          <w:sz w:val="22"/>
+          <w:shd w:fill="auto" w:val="clear"/>
+        </w:rPr>
+        <w:t xml:space="preserve">封印打擊 </w:t>
+      </w:r>
+      <w:r>
+        <w:rPr>
+          <w:rFonts w:ascii="Gungsuh" w:hAnsi="Gungsuh" w:cs="Gungsuh" w:eastAsia="Gungsuh"/>
+          <w:color w:val="auto"/>
+          <w:spacing w:val="0"/>
+          <w:position w:val="0"/>
+          <w:sz w:val="22"/>
+          <w:shd w:fill="auto" w:val="clear"/>
+        </w:rPr>
         <w:t xml:space="preserve">連擊</w:t>
       </w:r>
       <w:r>
         <w:rPr>
           <w:rFonts w:ascii="Arial" w:hAnsi="Arial" w:cs="Arial" w:eastAsia="Arial"/>
+          <w:color w:val="auto"/>
+          <w:spacing w:val="0"/>
+          <w:position w:val="0"/>
+          <w:sz w:val="22"/>
+          <w:shd w:fill="auto" w:val="clear"/>
+        </w:rPr>
+        <w:t xml:space="preserve"> </w:t>
+      </w:r>
+      <w:r>
+        <w:rPr>
+          <w:rFonts w:ascii="Gungsuh" w:hAnsi="Gungsuh" w:cs="Gungsuh" w:eastAsia="Gungsuh"/>
           <w:color w:val="FF0000"/>
           <w:spacing w:val="0"/>
           <w:position w:val="0"/>
           <w:sz w:val="22"/>
           <w:shd w:fill="auto" w:val="clear"/>
         </w:rPr>
-        <w:t xml:space="preserve"> </w:t>
-      </w:r>
-      <w:r>
-        <w:rPr>
-          <w:rFonts w:ascii="Gungsuh" w:hAnsi="Gungsuh" w:cs="Gungsuh" w:eastAsia="Gungsuh"/>
+        <w:t xml:space="preserve">敵人牌無效</w:t>
+      </w:r>
+      <w:r>
+        <w:rPr>
+          <w:rFonts w:ascii="Arial" w:hAnsi="Arial" w:cs="Arial" w:eastAsia="Arial"/>
           <w:color w:val="FF0000"/>
           <w:spacing w:val="0"/>
           <w:position w:val="0"/>
           <w:sz w:val="22"/>
           <w:shd w:fill="auto" w:val="clear"/>
         </w:rPr>
-        <w:t xml:space="preserve">多攻擊</w:t>
-      </w:r>
-      <w:r>
-        <w:rPr>
-          <w:rFonts w:ascii="Arial" w:hAnsi="Arial" w:cs="Arial" w:eastAsia="Arial"/>
-          <w:color w:val="FF0000"/>
-          <w:spacing w:val="0"/>
-          <w:position w:val="0"/>
-          <w:sz w:val="22"/>
-          <w:shd w:fill="auto" w:val="clear"/>
-        </w:rPr>
         <w:t xml:space="preserve">:</w:t>
       </w:r>
       <w:r>
@@ -1776,7 +3053,7 @@
           <w:sz w:val="22"/>
           <w:shd w:fill="auto" w:val="clear"/>
         </w:rPr>
-        <w:t xml:space="preserve">1</w:t>
+        <w:t xml:space="preserve">2</w:t>
       </w:r>
       <w:r>
         <w:rPr>
@@ -1809,7 +3086,51 @@
           <w:sz w:val="22"/>
           <w:shd w:fill="auto" w:val="clear"/>
         </w:rPr>
-        <w:t xml:space="preserve">連擊手牌加入三張造成一傷的一般攻擊牌</w:t>
+        <w:t xml:space="preserve">連擊造成</w:t>
+      </w:r>
+      <w:r>
+        <w:rPr>
+          <w:rFonts w:ascii="Arial" w:hAnsi="Arial" w:cs="Arial" w:eastAsia="Arial"/>
+          <w:color w:val="auto"/>
+          <w:spacing w:val="0"/>
+          <w:position w:val="0"/>
+          <w:sz w:val="22"/>
+          <w:shd w:fill="auto" w:val="clear"/>
+        </w:rPr>
+        <w:t xml:space="preserve">2</w:t>
+      </w:r>
+      <w:r>
+        <w:rPr>
+          <w:rFonts w:ascii="Gungsuh" w:hAnsi="Gungsuh" w:cs="Gungsuh" w:eastAsia="Gungsuh"/>
+          <w:color w:val="auto"/>
+          <w:spacing w:val="0"/>
+          <w:position w:val="0"/>
+          <w:sz w:val="22"/>
+          <w:shd w:fill="auto" w:val="clear"/>
+        </w:rPr>
+        <w:t xml:space="preserve">傷</w:t>
+      </w:r>
+      <w:r>
+        <w:rPr>
+          <w:rFonts w:ascii="Arial" w:hAnsi="Arial" w:cs="Arial" w:eastAsia="Arial"/>
+          <w:color w:val="auto"/>
+          <w:spacing w:val="0"/>
+          <w:position w:val="0"/>
+          <w:sz w:val="22"/>
+          <w:shd w:fill="auto" w:val="clear"/>
+        </w:rPr>
+        <w:t xml:space="preserve"> </w:t>
+      </w:r>
+      <w:r>
+        <w:rPr>
+          <w:rFonts w:ascii="Gungsuh" w:hAnsi="Gungsuh" w:cs="Gungsuh" w:eastAsia="Gungsuh"/>
+          <w:color w:val="auto"/>
+          <w:spacing w:val="0"/>
+          <w:position w:val="0"/>
+          <w:sz w:val="22"/>
+          <w:shd w:fill="auto" w:val="clear"/>
+        </w:rPr>
+        <w:t xml:space="preserve">敵人下回合第一張牌無效</w:t>
       </w:r>
       <w:r>
         <w:rPr>
@@ -1831,51 +3152,95 @@
           <w:sz w:val="22"/>
           <w:shd w:fill="auto" w:val="clear"/>
         </w:rPr>
-        <w:t xml:space="preserve">行為</w:t>
-      </w:r>
-      <w:r>
-        <w:rPr>
-          <w:rFonts w:ascii="Arial" w:hAnsi="Arial" w:cs="Arial" w:eastAsia="Arial"/>
-          <w:color w:val="auto"/>
-          <w:spacing w:val="0"/>
-          <w:position w:val="0"/>
-          <w:sz w:val="22"/>
-          <w:shd w:fill="auto" w:val="clear"/>
-        </w:rPr>
-        <w:t xml:space="preserve">? </w:t>
-      </w:r>
-      <w:r>
-        <w:rPr>
-          <w:rFonts w:ascii="Gungsuh" w:hAnsi="Gungsuh" w:cs="Gungsuh" w:eastAsia="Gungsuh"/>
-          <w:color w:val="auto"/>
-          <w:spacing w:val="0"/>
-          <w:position w:val="0"/>
-          <w:sz w:val="22"/>
-          <w:shd w:fill="auto" w:val="clear"/>
-        </w:rPr>
-        <w:t xml:space="preserve">無覆蓋</w:t>
-      </w:r>
-      <w:r>
-        <w:rPr>
-          <w:rFonts w:ascii="Arial" w:hAnsi="Arial" w:cs="Arial" w:eastAsia="Arial"/>
-          <w:color w:val="auto"/>
-          <w:spacing w:val="0"/>
-          <w:position w:val="0"/>
-          <w:sz w:val="22"/>
-          <w:shd w:fill="auto" w:val="clear"/>
-        </w:rPr>
-        <w:t xml:space="preserve"> </w:t>
-      </w:r>
-      <w:r>
-        <w:rPr>
-          <w:rFonts w:ascii="Gungsuh" w:hAnsi="Gungsuh" w:cs="Gungsuh" w:eastAsia="Gungsuh"/>
-          <w:color w:val="auto"/>
-          <w:spacing w:val="0"/>
-          <w:position w:val="0"/>
-          <w:sz w:val="22"/>
-          <w:shd w:fill="auto" w:val="clear"/>
-        </w:rPr>
-        <w:t xml:space="preserve">立即</w:t>
+        <w:t xml:space="preserve">傷害</w:t>
+      </w:r>
+      <w:r>
+        <w:rPr>
+          <w:rFonts w:ascii="Arial" w:hAnsi="Arial" w:cs="Arial" w:eastAsia="Arial"/>
+          <w:color w:val="auto"/>
+          <w:spacing w:val="0"/>
+          <w:position w:val="0"/>
+          <w:sz w:val="22"/>
+          <w:shd w:fill="auto" w:val="clear"/>
+        </w:rPr>
+        <w:t xml:space="preserve"> </w:t>
+      </w:r>
+      <w:r>
+        <w:rPr>
+          <w:rFonts w:ascii="Gungsuh" w:hAnsi="Gungsuh" w:cs="Gungsuh" w:eastAsia="Gungsuh"/>
+          <w:color w:val="auto"/>
+          <w:spacing w:val="0"/>
+          <w:position w:val="0"/>
+          <w:sz w:val="22"/>
+          <w:shd w:fill="auto" w:val="clear"/>
+        </w:rPr>
+        <w:t xml:space="preserve">刷新</w:t>
+      </w:r>
+      <w:r>
+        <w:rPr>
+          <w:rFonts w:ascii="Arial" w:hAnsi="Arial" w:cs="Arial" w:eastAsia="Arial"/>
+          <w:color w:val="auto"/>
+          <w:spacing w:val="0"/>
+          <w:position w:val="0"/>
+          <w:sz w:val="22"/>
+          <w:shd w:fill="auto" w:val="clear"/>
+        </w:rPr>
+        <w:t xml:space="preserve"> </w:t>
+      </w:r>
+      <w:r>
+        <w:rPr>
+          <w:rFonts w:ascii="Gungsuh" w:hAnsi="Gungsuh" w:cs="Gungsuh" w:eastAsia="Gungsuh"/>
+          <w:color w:val="auto"/>
+          <w:spacing w:val="0"/>
+          <w:position w:val="0"/>
+          <w:sz w:val="22"/>
+          <w:shd w:fill="auto" w:val="clear"/>
+        </w:rPr>
+        <w:t xml:space="preserve">減益</w:t>
+      </w:r>
+      <w:r>
+        <w:rPr>
+          <w:rFonts w:ascii="Arial" w:hAnsi="Arial" w:cs="Arial" w:eastAsia="Arial"/>
+          <w:color w:val="auto"/>
+          <w:spacing w:val="0"/>
+          <w:position w:val="0"/>
+          <w:sz w:val="22"/>
+          <w:shd w:fill="auto" w:val="clear"/>
+        </w:rPr>
+        <w:t xml:space="preserve"> </w:t>
+      </w:r>
+      <w:r>
+        <w:rPr>
+          <w:rFonts w:ascii="Gungsuh" w:hAnsi="Gungsuh" w:cs="Gungsuh" w:eastAsia="Gungsuh"/>
+          <w:color w:val="auto"/>
+          <w:spacing w:val="0"/>
+          <w:position w:val="0"/>
+          <w:sz w:val="22"/>
+          <w:shd w:fill="auto" w:val="clear"/>
+        </w:rPr>
+        <w:t xml:space="preserve">敵方</w:t>
+      </w:r>
+      <w:r>
+        <w:rPr>
+          <w:rFonts w:ascii="Arial" w:hAnsi="Arial" w:cs="Arial" w:eastAsia="Arial"/>
+          <w:color w:val="auto"/>
+          <w:spacing w:val="0"/>
+          <w:position w:val="0"/>
+          <w:sz w:val="22"/>
+          <w:shd w:fill="auto" w:val="clear"/>
+        </w:rPr>
+        <w:t xml:space="preserve"> </w:t>
+      </w:r>
+      <w:r>
+        <w:rPr>
+          <w:rFonts w:ascii="Gungsuh" w:hAnsi="Gungsuh" w:cs="Gungsuh" w:eastAsia="Gungsuh"/>
+          <w:color w:val="auto"/>
+          <w:spacing w:val="0"/>
+          <w:position w:val="0"/>
+          <w:sz w:val="22"/>
+          <w:shd w:fill="auto" w:val="clear"/>
+        </w:rPr>
+        <w:t xml:space="preserve">相關行動觸發</w:t>
       </w:r>
       <w:r>
         <w:rPr>
@@ -1906,1347 +3271,14 @@
       <w:r>
         <w:rPr>
           <w:rFonts w:ascii="Gungsuh" w:hAnsi="Gungsuh" w:cs="Gungsuh" w:eastAsia="Gungsuh"/>
-          <w:color w:val="auto"/>
-          <w:spacing w:val="0"/>
-          <w:position w:val="0"/>
-          <w:sz w:val="22"/>
-          <w:shd w:fill="auto" w:val="clear"/>
-        </w:rPr>
-        <w:t xml:space="preserve">//連擊</w:t>
-      </w:r>
-      <w:r>
-        <w:rPr>
-          <w:rFonts w:ascii="Arial" w:hAnsi="Arial" w:cs="Arial" w:eastAsia="Arial"/>
-          <w:color w:val="auto"/>
-          <w:spacing w:val="0"/>
-          <w:position w:val="0"/>
-          <w:sz w:val="22"/>
-          <w:shd w:fill="auto" w:val="clear"/>
-        </w:rPr>
-        <w:t xml:space="preserve"> </w:t>
-      </w:r>
-      <w:r>
-        <w:rPr>
-          <w:rFonts w:ascii="Gungsuh" w:hAnsi="Gungsuh" w:cs="Gungsuh" w:eastAsia="Gungsuh"/>
-          <w:color w:val="FF0000"/>
-          <w:spacing w:val="0"/>
-          <w:position w:val="0"/>
-          <w:sz w:val="22"/>
-          <w:shd w:fill="auto" w:val="clear"/>
-        </w:rPr>
-        <w:t xml:space="preserve">回血</w:t>
-      </w:r>
-      <w:r>
-        <w:rPr>
-          <w:rFonts w:ascii="Arial" w:hAnsi="Arial" w:cs="Arial" w:eastAsia="Arial"/>
-          <w:color w:val="FF0000"/>
-          <w:spacing w:val="0"/>
-          <w:position w:val="0"/>
-          <w:sz w:val="22"/>
-          <w:shd w:fill="auto" w:val="clear"/>
-        </w:rPr>
-        <w:t xml:space="preserve">:</w:t>
-      </w:r>
-      <w:r>
-        <w:rPr>
-          <w:rFonts w:ascii="Arial" w:hAnsi="Arial" w:cs="Arial" w:eastAsia="Arial"/>
-          <w:color w:val="auto"/>
-          <w:spacing w:val="0"/>
-          <w:position w:val="0"/>
-          <w:sz w:val="22"/>
-          <w:shd w:fill="auto" w:val="clear"/>
-        </w:rPr>
-        <w:t xml:space="preserve"> </w:t>
-      </w:r>
-      <w:r>
-        <w:rPr>
-          <w:rFonts w:ascii="Gungsuh" w:hAnsi="Gungsuh" w:cs="Gungsuh" w:eastAsia="Gungsuh"/>
-          <w:color w:val="auto"/>
-          <w:spacing w:val="0"/>
-          <w:position w:val="0"/>
-          <w:sz w:val="22"/>
-          <w:shd w:fill="auto" w:val="clear"/>
-        </w:rPr>
-        <w:t xml:space="preserve">造成</w:t>
-      </w:r>
-      <w:r>
-        <w:rPr>
-          <w:rFonts w:ascii="Arial" w:hAnsi="Arial" w:cs="Arial" w:eastAsia="Arial"/>
-          <w:color w:val="auto"/>
-          <w:spacing w:val="0"/>
-          <w:position w:val="0"/>
-          <w:sz w:val="22"/>
-          <w:shd w:fill="auto" w:val="clear"/>
-        </w:rPr>
-        <w:t xml:space="preserve">3</w:t>
-      </w:r>
-      <w:r>
-        <w:rPr>
-          <w:rFonts w:ascii="Gungsuh" w:hAnsi="Gungsuh" w:cs="Gungsuh" w:eastAsia="Gungsuh"/>
-          <w:color w:val="auto"/>
-          <w:spacing w:val="0"/>
-          <w:position w:val="0"/>
-          <w:sz w:val="22"/>
-          <w:shd w:fill="auto" w:val="clear"/>
-        </w:rPr>
-        <w:t xml:space="preserve">傷</w:t>
-      </w:r>
-      <w:r>
-        <w:rPr>
-          <w:rFonts w:ascii="Arial" w:hAnsi="Arial" w:cs="Arial" w:eastAsia="Arial"/>
-          <w:color w:val="auto"/>
-          <w:spacing w:val="0"/>
-          <w:position w:val="0"/>
-          <w:sz w:val="22"/>
-          <w:shd w:fill="auto" w:val="clear"/>
-        </w:rPr>
-        <w:t xml:space="preserve"> </w:t>
-      </w:r>
-      <w:r>
-        <w:rPr>
-          <w:rFonts w:ascii="Gungsuh" w:hAnsi="Gungsuh" w:cs="Gungsuh" w:eastAsia="Gungsuh"/>
-          <w:color w:val="auto"/>
-          <w:spacing w:val="0"/>
-          <w:position w:val="0"/>
-          <w:sz w:val="22"/>
-          <w:shd w:fill="auto" w:val="clear"/>
-        </w:rPr>
-        <w:t xml:space="preserve">連擊造成三傷</w:t>
-      </w:r>
-      <w:r>
-        <w:rPr>
-          <w:rFonts w:ascii="Arial" w:hAnsi="Arial" w:cs="Arial" w:eastAsia="Arial"/>
-          <w:color w:val="auto"/>
-          <w:spacing w:val="0"/>
-          <w:position w:val="0"/>
-          <w:sz w:val="22"/>
-          <w:shd w:fill="auto" w:val="clear"/>
-        </w:rPr>
-        <w:t xml:space="preserve"> </w:t>
-      </w:r>
-      <w:r>
-        <w:rPr>
-          <w:rFonts w:ascii="Gungsuh" w:hAnsi="Gungsuh" w:cs="Gungsuh" w:eastAsia="Gungsuh"/>
-          <w:color w:val="auto"/>
-          <w:spacing w:val="0"/>
-          <w:position w:val="0"/>
-          <w:sz w:val="22"/>
-          <w:shd w:fill="auto" w:val="clear"/>
-        </w:rPr>
-        <w:t xml:space="preserve">回復此牌造成傷害量</w:t>
-      </w:r>
-      <w:r>
-        <w:rPr>
-          <w:rFonts w:ascii="Arial" w:hAnsi="Arial" w:cs="Arial" w:eastAsia="Arial"/>
-          <w:color w:val="auto"/>
-          <w:spacing w:val="0"/>
-          <w:position w:val="0"/>
-          <w:sz w:val="22"/>
-          <w:shd w:fill="auto" w:val="clear"/>
-        </w:rPr>
-        <w:t xml:space="preserve"> (</w:t>
-      </w:r>
-      <w:r>
-        <w:rPr>
-          <w:rFonts w:ascii="Gungsuh" w:hAnsi="Gungsuh" w:cs="Gungsuh" w:eastAsia="Gungsuh"/>
-          <w:color w:val="auto"/>
-          <w:spacing w:val="0"/>
-          <w:position w:val="0"/>
-          <w:sz w:val="22"/>
-          <w:shd w:fill="auto" w:val="clear"/>
-        </w:rPr>
-        <w:t xml:space="preserve">傷害</w:t>
-      </w:r>
-      <w:r>
-        <w:rPr>
-          <w:rFonts w:ascii="Arial" w:hAnsi="Arial" w:cs="Arial" w:eastAsia="Arial"/>
-          <w:color w:val="auto"/>
-          <w:spacing w:val="0"/>
-          <w:position w:val="0"/>
-          <w:sz w:val="22"/>
-          <w:shd w:fill="auto" w:val="clear"/>
-        </w:rPr>
-        <w:t xml:space="preserve">+</w:t>
-      </w:r>
-      <w:r>
-        <w:rPr>
-          <w:rFonts w:ascii="Gungsuh" w:hAnsi="Gungsuh" w:cs="Gungsuh" w:eastAsia="Gungsuh"/>
-          <w:color w:val="auto"/>
-          <w:spacing w:val="0"/>
-          <w:position w:val="0"/>
-          <w:sz w:val="22"/>
-          <w:shd w:fill="auto" w:val="clear"/>
-        </w:rPr>
-        <w:t xml:space="preserve">回復</w:t>
-      </w:r>
-      <w:r>
-        <w:rPr>
-          <w:rFonts w:ascii="Arial" w:hAnsi="Arial" w:cs="Arial" w:eastAsia="Arial"/>
-          <w:color w:val="auto"/>
-          <w:spacing w:val="0"/>
-          <w:position w:val="0"/>
-          <w:sz w:val="22"/>
-          <w:shd w:fill="auto" w:val="clear"/>
-        </w:rPr>
-        <w:t xml:space="preserve"> </w:t>
-      </w:r>
-      <w:r>
-        <w:rPr>
-          <w:rFonts w:ascii="Gungsuh" w:hAnsi="Gungsuh" w:cs="Gungsuh" w:eastAsia="Gungsuh"/>
-          <w:color w:val="auto"/>
-          <w:spacing w:val="0"/>
-          <w:position w:val="0"/>
-          <w:sz w:val="22"/>
-          <w:shd w:fill="auto" w:val="clear"/>
-        </w:rPr>
-        <w:t xml:space="preserve">無覆蓋</w:t>
-      </w:r>
-      <w:r>
-        <w:rPr>
-          <w:rFonts w:ascii="Arial" w:hAnsi="Arial" w:cs="Arial" w:eastAsia="Arial"/>
-          <w:color w:val="auto"/>
-          <w:spacing w:val="0"/>
-          <w:position w:val="0"/>
-          <w:sz w:val="22"/>
-          <w:shd w:fill="auto" w:val="clear"/>
-        </w:rPr>
-        <w:t xml:space="preserve"> </w:t>
-      </w:r>
-      <w:r>
-        <w:rPr>
-          <w:rFonts w:ascii="Gungsuh" w:hAnsi="Gungsuh" w:cs="Gungsuh" w:eastAsia="Gungsuh"/>
-          <w:color w:val="auto"/>
-          <w:spacing w:val="0"/>
-          <w:position w:val="0"/>
-          <w:sz w:val="22"/>
-          <w:shd w:fill="auto" w:val="clear"/>
-        </w:rPr>
-        <w:t xml:space="preserve">立即</w:t>
-      </w:r>
-      <w:r>
-        <w:rPr>
-          <w:rFonts w:ascii="Arial" w:hAnsi="Arial" w:cs="Arial" w:eastAsia="Arial"/>
-          <w:color w:val="auto"/>
-          <w:spacing w:val="0"/>
-          <w:position w:val="0"/>
-          <w:sz w:val="22"/>
-          <w:shd w:fill="auto" w:val="clear"/>
-        </w:rPr>
-        <w:t xml:space="preserve">)</w:t>
-      </w:r>
-    </w:p>
-    <w:p>
-      <w:pPr>
-        <w:spacing w:before="240" w:after="240" w:line="240"/>
-        <w:ind w:right="0" w:left="0" w:firstLine="0"/>
-        <w:jc w:val="left"/>
-        <w:rPr>
-          <w:rFonts w:ascii="Arial" w:hAnsi="Arial" w:cs="Arial" w:eastAsia="Arial"/>
-          <w:color w:val="auto"/>
-          <w:spacing w:val="0"/>
-          <w:position w:val="0"/>
-          <w:sz w:val="22"/>
-          <w:shd w:fill="auto" w:val="clear"/>
-        </w:rPr>
-      </w:pPr>
-      <w:r>
-        <w:rPr>
-          <w:rFonts w:ascii="Gungsuh" w:hAnsi="Gungsuh" w:cs="Gungsuh" w:eastAsia="Gungsuh"/>
-          <w:color w:val="auto"/>
-          <w:spacing w:val="0"/>
-          <w:position w:val="0"/>
-          <w:sz w:val="22"/>
-          <w:shd w:fill="auto" w:val="clear"/>
-        </w:rPr>
-        <w:t xml:space="preserve">連擊</w:t>
-      </w:r>
-      <w:r>
-        <w:rPr>
-          <w:rFonts w:ascii="Arial" w:hAnsi="Arial" w:cs="Arial" w:eastAsia="Arial"/>
-          <w:color w:val="auto"/>
-          <w:spacing w:val="0"/>
-          <w:position w:val="0"/>
-          <w:sz w:val="22"/>
-          <w:shd w:fill="auto" w:val="clear"/>
-        </w:rPr>
-        <w:t xml:space="preserve"> </w:t>
-      </w:r>
-      <w:r>
-        <w:rPr>
-          <w:rFonts w:ascii="Gungsuh" w:hAnsi="Gungsuh" w:cs="Gungsuh" w:eastAsia="Gungsuh"/>
-          <w:color w:val="FF0000"/>
-          <w:spacing w:val="0"/>
-          <w:position w:val="0"/>
-          <w:sz w:val="22"/>
-          <w:shd w:fill="auto" w:val="clear"/>
-        </w:rPr>
-        <w:t xml:space="preserve">抽牌</w:t>
-      </w:r>
-      <w:r>
-        <w:rPr>
-          <w:rFonts w:ascii="Arial" w:hAnsi="Arial" w:cs="Arial" w:eastAsia="Arial"/>
-          <w:color w:val="FF0000"/>
-          <w:spacing w:val="0"/>
-          <w:position w:val="0"/>
-          <w:sz w:val="22"/>
-          <w:shd w:fill="auto" w:val="clear"/>
-        </w:rPr>
-        <w:t xml:space="preserve">:</w:t>
-      </w:r>
-      <w:r>
-        <w:rPr>
-          <w:rFonts w:ascii="Arial" w:hAnsi="Arial" w:cs="Arial" w:eastAsia="Arial"/>
-          <w:color w:val="auto"/>
-          <w:spacing w:val="0"/>
-          <w:position w:val="0"/>
-          <w:sz w:val="22"/>
-          <w:shd w:fill="auto" w:val="clear"/>
-        </w:rPr>
-        <w:t xml:space="preserve"> </w:t>
-      </w:r>
-      <w:r>
-        <w:rPr>
-          <w:rFonts w:ascii="Gungsuh" w:hAnsi="Gungsuh" w:cs="Gungsuh" w:eastAsia="Gungsuh"/>
-          <w:color w:val="auto"/>
-          <w:spacing w:val="0"/>
-          <w:position w:val="0"/>
-          <w:sz w:val="22"/>
-          <w:shd w:fill="auto" w:val="clear"/>
-        </w:rPr>
-        <w:t xml:space="preserve">造成</w:t>
-      </w:r>
-      <w:r>
-        <w:rPr>
-          <w:rFonts w:ascii="Arial" w:hAnsi="Arial" w:cs="Arial" w:eastAsia="Arial"/>
-          <w:color w:val="auto"/>
-          <w:spacing w:val="0"/>
-          <w:position w:val="0"/>
-          <w:sz w:val="22"/>
-          <w:shd w:fill="auto" w:val="clear"/>
-        </w:rPr>
-        <w:t xml:space="preserve">1</w:t>
-      </w:r>
-      <w:r>
-        <w:rPr>
-          <w:rFonts w:ascii="Gungsuh" w:hAnsi="Gungsuh" w:cs="Gungsuh" w:eastAsia="Gungsuh"/>
-          <w:color w:val="auto"/>
-          <w:spacing w:val="0"/>
-          <w:position w:val="0"/>
-          <w:sz w:val="22"/>
-          <w:shd w:fill="auto" w:val="clear"/>
-        </w:rPr>
-        <w:t xml:space="preserve">傷</w:t>
-      </w:r>
-      <w:r>
-        <w:rPr>
-          <w:rFonts w:ascii="Arial" w:hAnsi="Arial" w:cs="Arial" w:eastAsia="Arial"/>
-          <w:color w:val="auto"/>
-          <w:spacing w:val="0"/>
-          <w:position w:val="0"/>
-          <w:sz w:val="22"/>
-          <w:shd w:fill="auto" w:val="clear"/>
-        </w:rPr>
-        <w:t xml:space="preserve"> </w:t>
-      </w:r>
-      <w:r>
-        <w:rPr>
-          <w:rFonts w:ascii="Gungsuh" w:hAnsi="Gungsuh" w:cs="Gungsuh" w:eastAsia="Gungsuh"/>
-          <w:color w:val="auto"/>
-          <w:spacing w:val="0"/>
-          <w:position w:val="0"/>
-          <w:sz w:val="22"/>
-          <w:shd w:fill="auto" w:val="clear"/>
-        </w:rPr>
-        <w:t xml:space="preserve">連擊造成一傷</w:t>
-      </w:r>
-      <w:r>
-        <w:rPr>
-          <w:rFonts w:ascii="Arial" w:hAnsi="Arial" w:cs="Arial" w:eastAsia="Arial"/>
-          <w:color w:val="auto"/>
-          <w:spacing w:val="0"/>
-          <w:position w:val="0"/>
-          <w:sz w:val="22"/>
-          <w:shd w:fill="auto" w:val="clear"/>
-        </w:rPr>
-        <w:t xml:space="preserve"> </w:t>
-      </w:r>
-      <w:r>
-        <w:rPr>
-          <w:rFonts w:ascii="Gungsuh" w:hAnsi="Gungsuh" w:cs="Gungsuh" w:eastAsia="Gungsuh"/>
-          <w:color w:val="auto"/>
-          <w:spacing w:val="0"/>
-          <w:position w:val="0"/>
-          <w:sz w:val="22"/>
-          <w:shd w:fill="auto" w:val="clear"/>
-        </w:rPr>
-        <w:t xml:space="preserve">抽兩張牌</w:t>
-      </w:r>
-      <w:r>
-        <w:rPr>
-          <w:rFonts w:ascii="Arial" w:hAnsi="Arial" w:cs="Arial" w:eastAsia="Arial"/>
-          <w:color w:val="auto"/>
-          <w:spacing w:val="0"/>
-          <w:position w:val="0"/>
-          <w:sz w:val="22"/>
-          <w:shd w:fill="auto" w:val="clear"/>
-        </w:rPr>
-        <w:t xml:space="preserve"> (</w:t>
-      </w:r>
-      <w:r>
-        <w:rPr>
-          <w:rFonts w:ascii="Gungsuh" w:hAnsi="Gungsuh" w:cs="Gungsuh" w:eastAsia="Gungsuh"/>
-          <w:color w:val="auto"/>
-          <w:spacing w:val="0"/>
-          <w:position w:val="0"/>
-          <w:sz w:val="22"/>
-          <w:shd w:fill="auto" w:val="clear"/>
-        </w:rPr>
-        <w:t xml:space="preserve">傷害</w:t>
-      </w:r>
-      <w:r>
-        <w:rPr>
-          <w:rFonts w:ascii="Arial" w:hAnsi="Arial" w:cs="Arial" w:eastAsia="Arial"/>
-          <w:color w:val="auto"/>
-          <w:spacing w:val="0"/>
-          <w:position w:val="0"/>
-          <w:sz w:val="22"/>
-          <w:shd w:fill="auto" w:val="clear"/>
-        </w:rPr>
-        <w:t xml:space="preserve"> </w:t>
-      </w:r>
-      <w:r>
-        <w:rPr>
-          <w:rFonts w:ascii="Gungsuh" w:hAnsi="Gungsuh" w:cs="Gungsuh" w:eastAsia="Gungsuh"/>
-          <w:color w:val="auto"/>
-          <w:spacing w:val="0"/>
-          <w:position w:val="0"/>
-          <w:sz w:val="22"/>
-          <w:shd w:fill="auto" w:val="clear"/>
-        </w:rPr>
-        <w:t xml:space="preserve">無覆蓋</w:t>
-      </w:r>
-      <w:r>
-        <w:rPr>
-          <w:rFonts w:ascii="Arial" w:hAnsi="Arial" w:cs="Arial" w:eastAsia="Arial"/>
-          <w:color w:val="auto"/>
-          <w:spacing w:val="0"/>
-          <w:position w:val="0"/>
-          <w:sz w:val="22"/>
-          <w:shd w:fill="auto" w:val="clear"/>
-        </w:rPr>
-        <w:t xml:space="preserve"> </w:t>
-      </w:r>
-      <w:r>
-        <w:rPr>
-          <w:rFonts w:ascii="Gungsuh" w:hAnsi="Gungsuh" w:cs="Gungsuh" w:eastAsia="Gungsuh"/>
-          <w:color w:val="auto"/>
-          <w:spacing w:val="0"/>
-          <w:position w:val="0"/>
-          <w:sz w:val="22"/>
-          <w:shd w:fill="auto" w:val="clear"/>
-        </w:rPr>
-        <w:t xml:space="preserve">立即</w:t>
-      </w:r>
-      <w:r>
-        <w:rPr>
-          <w:rFonts w:ascii="Arial" w:hAnsi="Arial" w:cs="Arial" w:eastAsia="Arial"/>
-          <w:color w:val="auto"/>
-          <w:spacing w:val="0"/>
-          <w:position w:val="0"/>
-          <w:sz w:val="22"/>
-          <w:shd w:fill="auto" w:val="clear"/>
-        </w:rPr>
-        <w:t xml:space="preserve">)</w:t>
-      </w:r>
-    </w:p>
-    <w:p>
-      <w:pPr>
-        <w:spacing w:before="240" w:after="240" w:line="240"/>
-        <w:ind w:right="0" w:left="0" w:firstLine="0"/>
-        <w:jc w:val="left"/>
-        <w:rPr>
-          <w:rFonts w:ascii="Arial" w:hAnsi="Arial" w:cs="Arial" w:eastAsia="Arial"/>
-          <w:color w:val="auto"/>
-          <w:spacing w:val="0"/>
-          <w:position w:val="0"/>
-          <w:sz w:val="22"/>
-          <w:shd w:fill="auto" w:val="clear"/>
-        </w:rPr>
-      </w:pPr>
-      <w:r>
-        <w:rPr>
-          <w:rFonts w:ascii="Gungsuh" w:hAnsi="Gungsuh" w:cs="Gungsuh" w:eastAsia="Gungsuh"/>
-          <w:color w:val="auto"/>
-          <w:spacing w:val="0"/>
-          <w:position w:val="0"/>
-          <w:sz w:val="22"/>
-          <w:shd w:fill="auto" w:val="clear"/>
-        </w:rPr>
-        <w:t xml:space="preserve">//連擊</w:t>
-      </w:r>
-      <w:r>
-        <w:rPr>
-          <w:rFonts w:ascii="Arial" w:hAnsi="Arial" w:cs="Arial" w:eastAsia="Arial"/>
-          <w:color w:val="auto"/>
-          <w:spacing w:val="0"/>
-          <w:position w:val="0"/>
-          <w:sz w:val="22"/>
-          <w:shd w:fill="auto" w:val="clear"/>
-        </w:rPr>
-        <w:t xml:space="preserve"> </w:t>
-      </w:r>
-      <w:r>
-        <w:rPr>
-          <w:rFonts w:ascii="Gungsuh" w:hAnsi="Gungsuh" w:cs="Gungsuh" w:eastAsia="Gungsuh"/>
-          <w:color w:val="FF0000"/>
-          <w:spacing w:val="0"/>
-          <w:position w:val="0"/>
-          <w:sz w:val="22"/>
-          <w:shd w:fill="auto" w:val="clear"/>
-        </w:rPr>
-        <w:t xml:space="preserve">放毒</w:t>
-      </w:r>
-      <w:r>
-        <w:rPr>
-          <w:rFonts w:ascii="Arial" w:hAnsi="Arial" w:cs="Arial" w:eastAsia="Arial"/>
-          <w:color w:val="FF0000"/>
-          <w:spacing w:val="0"/>
-          <w:position w:val="0"/>
-          <w:sz w:val="22"/>
-          <w:shd w:fill="auto" w:val="clear"/>
-        </w:rPr>
-        <w:t xml:space="preserve">:</w:t>
-      </w:r>
-      <w:r>
-        <w:rPr>
-          <w:rFonts w:ascii="Arial" w:hAnsi="Arial" w:cs="Arial" w:eastAsia="Arial"/>
-          <w:color w:val="auto"/>
-          <w:spacing w:val="0"/>
-          <w:position w:val="0"/>
-          <w:sz w:val="22"/>
-          <w:shd w:fill="auto" w:val="clear"/>
-        </w:rPr>
-        <w:t xml:space="preserve"> </w:t>
-      </w:r>
-      <w:r>
-        <w:rPr>
-          <w:rFonts w:ascii="Gungsuh" w:hAnsi="Gungsuh" w:cs="Gungsuh" w:eastAsia="Gungsuh"/>
-          <w:color w:val="auto"/>
-          <w:spacing w:val="0"/>
-          <w:position w:val="0"/>
-          <w:sz w:val="22"/>
-          <w:shd w:fill="auto" w:val="clear"/>
-        </w:rPr>
-        <w:t xml:space="preserve">造持</w:t>
-      </w:r>
-      <w:r>
-        <w:rPr>
-          <w:rFonts w:ascii="Arial" w:hAnsi="Arial" w:cs="Arial" w:eastAsia="Arial"/>
-          <w:color w:val="auto"/>
-          <w:spacing w:val="0"/>
-          <w:position w:val="0"/>
-          <w:sz w:val="22"/>
-          <w:shd w:fill="auto" w:val="clear"/>
-        </w:rPr>
-        <w:t xml:space="preserve">3</w:t>
-      </w:r>
-      <w:r>
-        <w:rPr>
-          <w:rFonts w:ascii="Gungsuh" w:hAnsi="Gungsuh" w:cs="Gungsuh" w:eastAsia="Gungsuh"/>
-          <w:color w:val="auto"/>
-          <w:spacing w:val="0"/>
-          <w:position w:val="0"/>
-          <w:sz w:val="22"/>
-          <w:shd w:fill="auto" w:val="clear"/>
-        </w:rPr>
-        <w:t xml:space="preserve">傷</w:t>
-      </w:r>
-      <w:r>
-        <w:rPr>
-          <w:rFonts w:ascii="Arial" w:hAnsi="Arial" w:cs="Arial" w:eastAsia="Arial"/>
-          <w:color w:val="auto"/>
-          <w:spacing w:val="0"/>
-          <w:position w:val="0"/>
-          <w:sz w:val="22"/>
-          <w:shd w:fill="auto" w:val="clear"/>
-        </w:rPr>
-        <w:t xml:space="preserve"> </w:t>
-      </w:r>
-      <w:r>
-        <w:rPr>
-          <w:rFonts w:ascii="Gungsuh" w:hAnsi="Gungsuh" w:cs="Gungsuh" w:eastAsia="Gungsuh"/>
-          <w:color w:val="auto"/>
-          <w:spacing w:val="0"/>
-          <w:position w:val="0"/>
-          <w:sz w:val="22"/>
-          <w:shd w:fill="auto" w:val="clear"/>
-        </w:rPr>
-        <w:t xml:space="preserve">連擊造成一傷</w:t>
-      </w:r>
-      <w:r>
-        <w:rPr>
-          <w:rFonts w:ascii="Arial" w:hAnsi="Arial" w:cs="Arial" w:eastAsia="Arial"/>
-          <w:color w:val="auto"/>
-          <w:spacing w:val="0"/>
-          <w:position w:val="0"/>
-          <w:sz w:val="22"/>
-          <w:shd w:fill="auto" w:val="clear"/>
-        </w:rPr>
-        <w:t xml:space="preserve"> </w:t>
-      </w:r>
-      <w:r>
-        <w:rPr>
-          <w:rFonts w:ascii="Gungsuh" w:hAnsi="Gungsuh" w:cs="Gungsuh" w:eastAsia="Gungsuh"/>
-          <w:color w:val="auto"/>
-          <w:spacing w:val="0"/>
-          <w:position w:val="0"/>
-          <w:sz w:val="22"/>
-          <w:shd w:fill="auto" w:val="clear"/>
-        </w:rPr>
-        <w:t xml:space="preserve">給敵人三回合</w:t>
-      </w:r>
-      <w:r>
-        <w:rPr>
-          <w:rFonts w:ascii="Arial" w:hAnsi="Arial" w:cs="Arial" w:eastAsia="Arial"/>
-          <w:color w:val="auto"/>
-          <w:spacing w:val="0"/>
-          <w:position w:val="0"/>
-          <w:sz w:val="22"/>
-          <w:shd w:fill="auto" w:val="clear"/>
-        </w:rPr>
-        <w:t xml:space="preserve">10</w:t>
-      </w:r>
-      <w:r>
-        <w:rPr>
-          <w:rFonts w:ascii="Gungsuh" w:hAnsi="Gungsuh" w:cs="Gungsuh" w:eastAsia="Gungsuh"/>
-          <w:color w:val="auto"/>
-          <w:spacing w:val="0"/>
-          <w:position w:val="0"/>
-          <w:sz w:val="22"/>
-          <w:shd w:fill="auto" w:val="clear"/>
-        </w:rPr>
-        <w:t xml:space="preserve">趴血毒素</w:t>
-      </w:r>
-      <w:r>
-        <w:rPr>
-          <w:rFonts w:ascii="Arial" w:hAnsi="Arial" w:cs="Arial" w:eastAsia="Arial"/>
-          <w:color w:val="auto"/>
-          <w:spacing w:val="0"/>
-          <w:position w:val="0"/>
-          <w:sz w:val="22"/>
-          <w:shd w:fill="auto" w:val="clear"/>
-        </w:rPr>
-        <w:t xml:space="preserve"> (</w:t>
-      </w:r>
-      <w:r>
-        <w:rPr>
-          <w:rFonts w:ascii="Gungsuh" w:hAnsi="Gungsuh" w:cs="Gungsuh" w:eastAsia="Gungsuh"/>
-          <w:color w:val="auto"/>
-          <w:spacing w:val="0"/>
-          <w:position w:val="0"/>
-          <w:sz w:val="22"/>
-          <w:shd w:fill="auto" w:val="clear"/>
-        </w:rPr>
-        <w:t xml:space="preserve">傷害</w:t>
-      </w:r>
-      <w:r>
-        <w:rPr>
-          <w:rFonts w:ascii="Arial" w:hAnsi="Arial" w:cs="Arial" w:eastAsia="Arial"/>
-          <w:color w:val="auto"/>
-          <w:spacing w:val="0"/>
-          <w:position w:val="0"/>
-          <w:sz w:val="22"/>
-          <w:shd w:fill="auto" w:val="clear"/>
-        </w:rPr>
-        <w:t xml:space="preserve"> </w:t>
-      </w:r>
-      <w:r>
-        <w:rPr>
-          <w:rFonts w:ascii="Gungsuh" w:hAnsi="Gungsuh" w:cs="Gungsuh" w:eastAsia="Gungsuh"/>
-          <w:color w:val="auto"/>
-          <w:spacing w:val="0"/>
-          <w:position w:val="0"/>
-          <w:sz w:val="22"/>
-          <w:shd w:fill="auto" w:val="clear"/>
-        </w:rPr>
-        <w:t xml:space="preserve">刷新</w:t>
-      </w:r>
-      <w:r>
-        <w:rPr>
-          <w:rFonts w:ascii="Arial" w:hAnsi="Arial" w:cs="Arial" w:eastAsia="Arial"/>
-          <w:color w:val="auto"/>
-          <w:spacing w:val="0"/>
-          <w:position w:val="0"/>
-          <w:sz w:val="22"/>
-          <w:shd w:fill="auto" w:val="clear"/>
-        </w:rPr>
-        <w:t xml:space="preserve"> </w:t>
-      </w:r>
-      <w:r>
-        <w:rPr>
-          <w:rFonts w:ascii="Gungsuh" w:hAnsi="Gungsuh" w:cs="Gungsuh" w:eastAsia="Gungsuh"/>
-          <w:color w:val="auto"/>
-          <w:spacing w:val="0"/>
-          <w:position w:val="0"/>
-          <w:sz w:val="22"/>
-          <w:shd w:fill="auto" w:val="clear"/>
-        </w:rPr>
-        <w:t xml:space="preserve">減益</w:t>
-      </w:r>
-      <w:r>
-        <w:rPr>
-          <w:rFonts w:ascii="Arial" w:hAnsi="Arial" w:cs="Arial" w:eastAsia="Arial"/>
-          <w:color w:val="auto"/>
-          <w:spacing w:val="0"/>
-          <w:position w:val="0"/>
-          <w:sz w:val="22"/>
-          <w:shd w:fill="auto" w:val="clear"/>
-        </w:rPr>
-        <w:t xml:space="preserve"> </w:t>
-      </w:r>
-      <w:r>
-        <w:rPr>
-          <w:rFonts w:ascii="Gungsuh" w:hAnsi="Gungsuh" w:cs="Gungsuh" w:eastAsia="Gungsuh"/>
-          <w:color w:val="auto"/>
-          <w:spacing w:val="0"/>
-          <w:position w:val="0"/>
-          <w:sz w:val="22"/>
-          <w:shd w:fill="auto" w:val="clear"/>
-        </w:rPr>
-        <w:t xml:space="preserve">敵方</w:t>
-      </w:r>
-      <w:r>
-        <w:rPr>
-          <w:rFonts w:ascii="Arial" w:hAnsi="Arial" w:cs="Arial" w:eastAsia="Arial"/>
-          <w:color w:val="auto"/>
-          <w:spacing w:val="0"/>
-          <w:position w:val="0"/>
-          <w:sz w:val="22"/>
-          <w:shd w:fill="auto" w:val="clear"/>
-        </w:rPr>
-        <w:t xml:space="preserve"> </w:t>
-      </w:r>
-      <w:r>
-        <w:rPr>
-          <w:rFonts w:ascii="Gungsuh" w:hAnsi="Gungsuh" w:cs="Gungsuh" w:eastAsia="Gungsuh"/>
-          <w:color w:val="auto"/>
-          <w:spacing w:val="0"/>
-          <w:position w:val="0"/>
-          <w:sz w:val="22"/>
-          <w:shd w:fill="auto" w:val="clear"/>
-        </w:rPr>
-        <w:t xml:space="preserve">立即</w:t>
-      </w:r>
-      <w:r>
-        <w:rPr>
-          <w:rFonts w:ascii="Arial" w:hAnsi="Arial" w:cs="Arial" w:eastAsia="Arial"/>
-          <w:color w:val="auto"/>
-          <w:spacing w:val="0"/>
-          <w:position w:val="0"/>
-          <w:sz w:val="22"/>
-          <w:shd w:fill="auto" w:val="clear"/>
-        </w:rPr>
-        <w:t xml:space="preserve">)</w:t>
-      </w:r>
-    </w:p>
-    <w:p>
-      <w:pPr>
-        <w:spacing w:before="240" w:after="240" w:line="240"/>
-        <w:ind w:right="0" w:left="0" w:firstLine="0"/>
-        <w:jc w:val="left"/>
-        <w:rPr>
-          <w:rFonts w:ascii="Arial" w:hAnsi="Arial" w:cs="Arial" w:eastAsia="Arial"/>
-          <w:color w:val="auto"/>
-          <w:spacing w:val="0"/>
-          <w:position w:val="0"/>
-          <w:sz w:val="22"/>
-          <w:shd w:fill="auto" w:val="clear"/>
-        </w:rPr>
-      </w:pPr>
-      <w:r>
-        <w:rPr>
-          <w:rFonts w:ascii="Gungsuh" w:hAnsi="Gungsuh" w:cs="Gungsuh" w:eastAsia="Gungsuh"/>
-          <w:color w:val="auto"/>
-          <w:spacing w:val="0"/>
-          <w:position w:val="0"/>
-          <w:sz w:val="22"/>
-          <w:shd w:fill="auto" w:val="clear"/>
-        </w:rPr>
-        <w:t xml:space="preserve">//連擊</w:t>
-      </w:r>
-      <w:r>
-        <w:rPr>
-          <w:rFonts w:ascii="Arial" w:hAnsi="Arial" w:cs="Arial" w:eastAsia="Arial"/>
-          <w:color w:val="auto"/>
-          <w:spacing w:val="0"/>
-          <w:position w:val="0"/>
-          <w:sz w:val="22"/>
-          <w:shd w:fill="auto" w:val="clear"/>
-        </w:rPr>
-        <w:t xml:space="preserve"> </w:t>
-      </w:r>
-      <w:r>
-        <w:rPr>
-          <w:rFonts w:ascii="Gungsuh" w:hAnsi="Gungsuh" w:cs="Gungsuh" w:eastAsia="Gungsuh"/>
-          <w:color w:val="FF0000"/>
-          <w:spacing w:val="0"/>
-          <w:position w:val="0"/>
-          <w:sz w:val="22"/>
-          <w:shd w:fill="auto" w:val="clear"/>
-        </w:rPr>
-        <w:t xml:space="preserve">疊加傷害</w:t>
-      </w:r>
-      <w:r>
-        <w:rPr>
-          <w:rFonts w:ascii="Arial" w:hAnsi="Arial" w:cs="Arial" w:eastAsia="Arial"/>
-          <w:color w:val="FF0000"/>
-          <w:spacing w:val="0"/>
-          <w:position w:val="0"/>
-          <w:sz w:val="22"/>
-          <w:shd w:fill="auto" w:val="clear"/>
-        </w:rPr>
-        <w:t xml:space="preserve">:</w:t>
-      </w:r>
-      <w:r>
-        <w:rPr>
-          <w:rFonts w:ascii="Arial" w:hAnsi="Arial" w:cs="Arial" w:eastAsia="Arial"/>
-          <w:color w:val="auto"/>
-          <w:spacing w:val="0"/>
-          <w:position w:val="0"/>
-          <w:sz w:val="22"/>
-          <w:shd w:fill="auto" w:val="clear"/>
-        </w:rPr>
-        <w:t xml:space="preserve"> </w:t>
-      </w:r>
-      <w:r>
-        <w:rPr>
-          <w:rFonts w:ascii="Gungsuh" w:hAnsi="Gungsuh" w:cs="Gungsuh" w:eastAsia="Gungsuh"/>
-          <w:color w:val="auto"/>
-          <w:spacing w:val="0"/>
-          <w:position w:val="0"/>
-          <w:sz w:val="22"/>
-          <w:shd w:fill="auto" w:val="clear"/>
-        </w:rPr>
-        <w:t xml:space="preserve">造成</w:t>
-      </w:r>
-      <w:r>
-        <w:rPr>
-          <w:rFonts w:ascii="Arial" w:hAnsi="Arial" w:cs="Arial" w:eastAsia="Arial"/>
-          <w:color w:val="auto"/>
-          <w:spacing w:val="0"/>
-          <w:position w:val="0"/>
-          <w:sz w:val="22"/>
-          <w:shd w:fill="auto" w:val="clear"/>
-        </w:rPr>
-        <w:t xml:space="preserve">1</w:t>
-      </w:r>
-      <w:r>
-        <w:rPr>
-          <w:rFonts w:ascii="Gungsuh" w:hAnsi="Gungsuh" w:cs="Gungsuh" w:eastAsia="Gungsuh"/>
-          <w:color w:val="auto"/>
-          <w:spacing w:val="0"/>
-          <w:position w:val="0"/>
-          <w:sz w:val="22"/>
-          <w:shd w:fill="auto" w:val="clear"/>
-        </w:rPr>
-        <w:t xml:space="preserve">傷</w:t>
-      </w:r>
-      <w:r>
-        <w:rPr>
-          <w:rFonts w:ascii="Arial" w:hAnsi="Arial" w:cs="Arial" w:eastAsia="Arial"/>
-          <w:color w:val="auto"/>
-          <w:spacing w:val="0"/>
-          <w:position w:val="0"/>
-          <w:sz w:val="22"/>
-          <w:shd w:fill="auto" w:val="clear"/>
-        </w:rPr>
-        <w:t xml:space="preserve"> </w:t>
-      </w:r>
-      <w:r>
-        <w:rPr>
-          <w:rFonts w:ascii="Gungsuh" w:hAnsi="Gungsuh" w:cs="Gungsuh" w:eastAsia="Gungsuh"/>
-          <w:color w:val="auto"/>
-          <w:spacing w:val="0"/>
-          <w:position w:val="0"/>
-          <w:sz w:val="22"/>
-          <w:shd w:fill="auto" w:val="clear"/>
-        </w:rPr>
-        <w:t xml:space="preserve">連擊造成</w:t>
-      </w:r>
-      <w:r>
-        <w:rPr>
-          <w:rFonts w:ascii="Arial" w:hAnsi="Arial" w:cs="Arial" w:eastAsia="Arial"/>
-          <w:color w:val="auto"/>
-          <w:spacing w:val="0"/>
-          <w:position w:val="0"/>
-          <w:sz w:val="22"/>
-          <w:shd w:fill="auto" w:val="clear"/>
-        </w:rPr>
-        <w:t xml:space="preserve">1 + 2*(</w:t>
-      </w:r>
-      <w:r>
-        <w:rPr>
-          <w:rFonts w:ascii="Gungsuh" w:hAnsi="Gungsuh" w:cs="Gungsuh" w:eastAsia="Gungsuh"/>
-          <w:color w:val="auto"/>
-          <w:spacing w:val="0"/>
-          <w:position w:val="0"/>
-          <w:sz w:val="22"/>
-          <w:shd w:fill="auto" w:val="clear"/>
-        </w:rPr>
-        <w:t xml:space="preserve">此回合已丟的連擊牌數目</w:t>
-      </w:r>
-      <w:r>
-        <w:rPr>
-          <w:rFonts w:ascii="Arial" w:hAnsi="Arial" w:cs="Arial" w:eastAsia="Arial"/>
-          <w:color w:val="auto"/>
-          <w:spacing w:val="0"/>
-          <w:position w:val="0"/>
-          <w:sz w:val="22"/>
-          <w:shd w:fill="auto" w:val="clear"/>
-        </w:rPr>
-        <w:t xml:space="preserve">)(</w:t>
-      </w:r>
-      <w:r>
-        <w:rPr>
-          <w:rFonts w:ascii="Gungsuh" w:hAnsi="Gungsuh" w:cs="Gungsuh" w:eastAsia="Gungsuh"/>
-          <w:color w:val="auto"/>
-          <w:spacing w:val="0"/>
-          <w:position w:val="0"/>
-          <w:sz w:val="22"/>
-          <w:shd w:fill="auto" w:val="clear"/>
-        </w:rPr>
-        <w:t xml:space="preserve">不包含這張</w:t>
-      </w:r>
-      <w:r>
-        <w:rPr>
-          <w:rFonts w:ascii="Arial" w:hAnsi="Arial" w:cs="Arial" w:eastAsia="Arial"/>
-          <w:color w:val="auto"/>
-          <w:spacing w:val="0"/>
-          <w:position w:val="0"/>
-          <w:sz w:val="22"/>
-          <w:shd w:fill="auto" w:val="clear"/>
-        </w:rPr>
-        <w:t xml:space="preserve">)</w:t>
-      </w:r>
-      <w:r>
-        <w:rPr>
-          <w:rFonts w:ascii="Gungsuh" w:hAnsi="Gungsuh" w:cs="Gungsuh" w:eastAsia="Gungsuh"/>
-          <w:color w:val="auto"/>
-          <w:spacing w:val="0"/>
-          <w:position w:val="0"/>
-          <w:sz w:val="22"/>
-          <w:shd w:fill="auto" w:val="clear"/>
-        </w:rPr>
-        <w:t xml:space="preserve">傷害</w:t>
-      </w:r>
-      <w:r>
-        <w:rPr>
-          <w:rFonts w:ascii="Arial" w:hAnsi="Arial" w:cs="Arial" w:eastAsia="Arial"/>
-          <w:color w:val="auto"/>
-          <w:spacing w:val="0"/>
-          <w:position w:val="0"/>
-          <w:sz w:val="22"/>
-          <w:shd w:fill="auto" w:val="clear"/>
-        </w:rPr>
-        <w:t xml:space="preserve"> (</w:t>
-      </w:r>
-      <w:r>
-        <w:rPr>
-          <w:rFonts w:ascii="Gungsuh" w:hAnsi="Gungsuh" w:cs="Gungsuh" w:eastAsia="Gungsuh"/>
-          <w:color w:val="auto"/>
-          <w:spacing w:val="0"/>
-          <w:position w:val="0"/>
-          <w:sz w:val="22"/>
-          <w:shd w:fill="auto" w:val="clear"/>
-        </w:rPr>
-        <w:t xml:space="preserve">傷害</w:t>
-      </w:r>
-      <w:r>
-        <w:rPr>
-          <w:rFonts w:ascii="Arial" w:hAnsi="Arial" w:cs="Arial" w:eastAsia="Arial"/>
-          <w:color w:val="auto"/>
-          <w:spacing w:val="0"/>
-          <w:position w:val="0"/>
-          <w:sz w:val="22"/>
-          <w:shd w:fill="auto" w:val="clear"/>
-        </w:rPr>
-        <w:t xml:space="preserve"> </w:t>
-      </w:r>
-      <w:r>
-        <w:rPr>
-          <w:rFonts w:ascii="Gungsuh" w:hAnsi="Gungsuh" w:cs="Gungsuh" w:eastAsia="Gungsuh"/>
-          <w:color w:val="auto"/>
-          <w:spacing w:val="0"/>
-          <w:position w:val="0"/>
-          <w:sz w:val="22"/>
-          <w:shd w:fill="auto" w:val="clear"/>
-        </w:rPr>
-        <w:t xml:space="preserve">無覆蓋</w:t>
-      </w:r>
-      <w:r>
-        <w:rPr>
-          <w:rFonts w:ascii="Arial" w:hAnsi="Arial" w:cs="Arial" w:eastAsia="Arial"/>
-          <w:color w:val="auto"/>
-          <w:spacing w:val="0"/>
-          <w:position w:val="0"/>
-          <w:sz w:val="22"/>
-          <w:shd w:fill="auto" w:val="clear"/>
-        </w:rPr>
-        <w:t xml:space="preserve"> </w:t>
-      </w:r>
-      <w:r>
-        <w:rPr>
-          <w:rFonts w:ascii="Gungsuh" w:hAnsi="Gungsuh" w:cs="Gungsuh" w:eastAsia="Gungsuh"/>
-          <w:color w:val="auto"/>
-          <w:spacing w:val="0"/>
-          <w:position w:val="0"/>
-          <w:sz w:val="22"/>
-          <w:shd w:fill="auto" w:val="clear"/>
-        </w:rPr>
-        <w:t xml:space="preserve">立即</w:t>
-      </w:r>
-      <w:r>
-        <w:rPr>
-          <w:rFonts w:ascii="Arial" w:hAnsi="Arial" w:cs="Arial" w:eastAsia="Arial"/>
-          <w:color w:val="auto"/>
-          <w:spacing w:val="0"/>
-          <w:position w:val="0"/>
-          <w:sz w:val="22"/>
-          <w:shd w:fill="auto" w:val="clear"/>
-        </w:rPr>
-        <w:t xml:space="preserve">)</w:t>
-      </w:r>
-    </w:p>
-    <w:p>
-      <w:pPr>
-        <w:spacing w:before="240" w:after="240" w:line="240"/>
-        <w:ind w:right="0" w:left="0" w:firstLine="0"/>
-        <w:jc w:val="left"/>
-        <w:rPr>
-          <w:rFonts w:ascii="Times New Roman" w:hAnsi="Times New Roman" w:cs="Times New Roman" w:eastAsia="Times New Roman"/>
-          <w:color w:val="auto"/>
-          <w:spacing w:val="0"/>
-          <w:position w:val="0"/>
-          <w:sz w:val="22"/>
-          <w:shd w:fill="auto" w:val="clear"/>
-        </w:rPr>
-      </w:pPr>
-      <w:r>
-        <w:rPr>
-          <w:rFonts w:ascii="Times New Roman" w:hAnsi="Times New Roman" w:cs="Times New Roman" w:eastAsia="Times New Roman"/>
-          <w:color w:val="auto"/>
-          <w:spacing w:val="0"/>
-          <w:position w:val="0"/>
-          <w:sz w:val="22"/>
-          <w:shd w:fill="auto" w:val="clear"/>
-        </w:rPr>
-        <w:t xml:space="preserve"> </w:t>
-      </w:r>
-    </w:p>
-    <w:p>
-      <w:pPr>
-        <w:spacing w:before="240" w:after="240" w:line="240"/>
-        <w:ind w:right="0" w:left="0" w:firstLine="0"/>
-        <w:jc w:val="left"/>
-        <w:rPr>
-          <w:rFonts w:ascii="Arial" w:hAnsi="Arial" w:cs="Arial" w:eastAsia="Arial"/>
-          <w:color w:val="auto"/>
-          <w:spacing w:val="0"/>
-          <w:position w:val="0"/>
-          <w:sz w:val="22"/>
-          <w:shd w:fill="auto" w:val="clear"/>
-        </w:rPr>
-      </w:pPr>
-      <w:r>
-        <w:rPr>
-          <w:rFonts w:ascii="Gungsuh" w:hAnsi="Gungsuh" w:cs="Gungsuh" w:eastAsia="Gungsuh"/>
-          <w:color w:val="auto"/>
-          <w:spacing w:val="0"/>
-          <w:position w:val="0"/>
-          <w:sz w:val="22"/>
-          <w:shd w:fill="auto" w:val="clear"/>
-        </w:rPr>
-        <w:t xml:space="preserve">連擊</w:t>
-      </w:r>
-      <w:r>
-        <w:rPr>
-          <w:rFonts w:ascii="Arial" w:hAnsi="Arial" w:cs="Arial" w:eastAsia="Arial"/>
-          <w:color w:val="auto"/>
-          <w:spacing w:val="0"/>
-          <w:position w:val="0"/>
-          <w:sz w:val="22"/>
-          <w:shd w:fill="auto" w:val="clear"/>
-        </w:rPr>
-        <w:t xml:space="preserve"> </w:t>
-      </w:r>
-      <w:r>
-        <w:rPr>
-          <w:rFonts w:ascii="Gungsuh" w:hAnsi="Gungsuh" w:cs="Gungsuh" w:eastAsia="Gungsuh"/>
-          <w:color w:val="FF0000"/>
-          <w:spacing w:val="0"/>
-          <w:position w:val="0"/>
-          <w:sz w:val="22"/>
-          <w:shd w:fill="auto" w:val="clear"/>
-        </w:rPr>
-        <w:t xml:space="preserve">敵人牌無效</w:t>
-      </w:r>
-      <w:r>
-        <w:rPr>
-          <w:rFonts w:ascii="Arial" w:hAnsi="Arial" w:cs="Arial" w:eastAsia="Arial"/>
-          <w:color w:val="FF0000"/>
-          <w:spacing w:val="0"/>
-          <w:position w:val="0"/>
-          <w:sz w:val="22"/>
-          <w:shd w:fill="auto" w:val="clear"/>
-        </w:rPr>
-        <w:t xml:space="preserve">:</w:t>
-      </w:r>
-      <w:r>
-        <w:rPr>
-          <w:rFonts w:ascii="Arial" w:hAnsi="Arial" w:cs="Arial" w:eastAsia="Arial"/>
-          <w:color w:val="auto"/>
-          <w:spacing w:val="0"/>
-          <w:position w:val="0"/>
-          <w:sz w:val="22"/>
-          <w:shd w:fill="auto" w:val="clear"/>
-        </w:rPr>
-        <w:t xml:space="preserve"> </w:t>
-      </w:r>
-      <w:r>
-        <w:rPr>
-          <w:rFonts w:ascii="Gungsuh" w:hAnsi="Gungsuh" w:cs="Gungsuh" w:eastAsia="Gungsuh"/>
-          <w:color w:val="auto"/>
-          <w:spacing w:val="0"/>
-          <w:position w:val="0"/>
-          <w:sz w:val="22"/>
-          <w:shd w:fill="auto" w:val="clear"/>
-        </w:rPr>
-        <w:t xml:space="preserve">造成</w:t>
-      </w:r>
-      <w:r>
-        <w:rPr>
-          <w:rFonts w:ascii="Arial" w:hAnsi="Arial" w:cs="Arial" w:eastAsia="Arial"/>
-          <w:color w:val="auto"/>
-          <w:spacing w:val="0"/>
-          <w:position w:val="0"/>
-          <w:sz w:val="22"/>
-          <w:shd w:fill="auto" w:val="clear"/>
-        </w:rPr>
-        <w:t xml:space="preserve">2</w:t>
-      </w:r>
-      <w:r>
-        <w:rPr>
-          <w:rFonts w:ascii="Gungsuh" w:hAnsi="Gungsuh" w:cs="Gungsuh" w:eastAsia="Gungsuh"/>
-          <w:color w:val="auto"/>
-          <w:spacing w:val="0"/>
-          <w:position w:val="0"/>
-          <w:sz w:val="22"/>
-          <w:shd w:fill="auto" w:val="clear"/>
-        </w:rPr>
-        <w:t xml:space="preserve">傷</w:t>
-      </w:r>
-      <w:r>
-        <w:rPr>
-          <w:rFonts w:ascii="Arial" w:hAnsi="Arial" w:cs="Arial" w:eastAsia="Arial"/>
-          <w:color w:val="auto"/>
-          <w:spacing w:val="0"/>
-          <w:position w:val="0"/>
-          <w:sz w:val="22"/>
-          <w:shd w:fill="auto" w:val="clear"/>
-        </w:rPr>
-        <w:t xml:space="preserve"> </w:t>
-      </w:r>
-      <w:r>
-        <w:rPr>
-          <w:rFonts w:ascii="Gungsuh" w:hAnsi="Gungsuh" w:cs="Gungsuh" w:eastAsia="Gungsuh"/>
-          <w:color w:val="auto"/>
-          <w:spacing w:val="0"/>
-          <w:position w:val="0"/>
-          <w:sz w:val="22"/>
-          <w:shd w:fill="auto" w:val="clear"/>
-        </w:rPr>
-        <w:t xml:space="preserve">連擊造成</w:t>
-      </w:r>
-      <w:r>
-        <w:rPr>
-          <w:rFonts w:ascii="Arial" w:hAnsi="Arial" w:cs="Arial" w:eastAsia="Arial"/>
-          <w:color w:val="auto"/>
-          <w:spacing w:val="0"/>
-          <w:position w:val="0"/>
-          <w:sz w:val="22"/>
-          <w:shd w:fill="auto" w:val="clear"/>
-        </w:rPr>
-        <w:t xml:space="preserve">2</w:t>
-      </w:r>
-      <w:r>
-        <w:rPr>
-          <w:rFonts w:ascii="Gungsuh" w:hAnsi="Gungsuh" w:cs="Gungsuh" w:eastAsia="Gungsuh"/>
-          <w:color w:val="auto"/>
-          <w:spacing w:val="0"/>
-          <w:position w:val="0"/>
-          <w:sz w:val="22"/>
-          <w:shd w:fill="auto" w:val="clear"/>
-        </w:rPr>
-        <w:t xml:space="preserve">傷</w:t>
-      </w:r>
-      <w:r>
-        <w:rPr>
-          <w:rFonts w:ascii="Arial" w:hAnsi="Arial" w:cs="Arial" w:eastAsia="Arial"/>
-          <w:color w:val="auto"/>
-          <w:spacing w:val="0"/>
-          <w:position w:val="0"/>
-          <w:sz w:val="22"/>
-          <w:shd w:fill="auto" w:val="clear"/>
-        </w:rPr>
-        <w:t xml:space="preserve"> </w:t>
-      </w:r>
-      <w:r>
-        <w:rPr>
-          <w:rFonts w:ascii="Gungsuh" w:hAnsi="Gungsuh" w:cs="Gungsuh" w:eastAsia="Gungsuh"/>
-          <w:color w:val="auto"/>
-          <w:spacing w:val="0"/>
-          <w:position w:val="0"/>
-          <w:sz w:val="22"/>
-          <w:shd w:fill="auto" w:val="clear"/>
-        </w:rPr>
-        <w:t xml:space="preserve">敵人下回合第一張牌無效</w:t>
-      </w:r>
-      <w:r>
-        <w:rPr>
-          <w:rFonts w:ascii="Arial" w:hAnsi="Arial" w:cs="Arial" w:eastAsia="Arial"/>
-          <w:color w:val="auto"/>
-          <w:spacing w:val="0"/>
-          <w:position w:val="0"/>
-          <w:sz w:val="22"/>
-          <w:shd w:fill="auto" w:val="clear"/>
-        </w:rPr>
-        <w:t xml:space="preserve"> (</w:t>
-      </w:r>
-      <w:r>
-        <w:rPr>
-          <w:rFonts w:ascii="Gungsuh" w:hAnsi="Gungsuh" w:cs="Gungsuh" w:eastAsia="Gungsuh"/>
-          <w:color w:val="auto"/>
-          <w:spacing w:val="0"/>
-          <w:position w:val="0"/>
-          <w:sz w:val="22"/>
-          <w:shd w:fill="auto" w:val="clear"/>
-        </w:rPr>
-        <w:t xml:space="preserve">傷害</w:t>
-      </w:r>
-      <w:r>
-        <w:rPr>
-          <w:rFonts w:ascii="Arial" w:hAnsi="Arial" w:cs="Arial" w:eastAsia="Arial"/>
-          <w:color w:val="auto"/>
-          <w:spacing w:val="0"/>
-          <w:position w:val="0"/>
-          <w:sz w:val="22"/>
-          <w:shd w:fill="auto" w:val="clear"/>
-        </w:rPr>
-        <w:t xml:space="preserve"> </w:t>
-      </w:r>
-      <w:r>
-        <w:rPr>
-          <w:rFonts w:ascii="Gungsuh" w:hAnsi="Gungsuh" w:cs="Gungsuh" w:eastAsia="Gungsuh"/>
-          <w:color w:val="auto"/>
-          <w:spacing w:val="0"/>
-          <w:position w:val="0"/>
-          <w:sz w:val="22"/>
-          <w:shd w:fill="auto" w:val="clear"/>
-        </w:rPr>
-        <w:t xml:space="preserve">刷新</w:t>
-      </w:r>
-      <w:r>
-        <w:rPr>
-          <w:rFonts w:ascii="Arial" w:hAnsi="Arial" w:cs="Arial" w:eastAsia="Arial"/>
-          <w:color w:val="auto"/>
-          <w:spacing w:val="0"/>
-          <w:position w:val="0"/>
-          <w:sz w:val="22"/>
-          <w:shd w:fill="auto" w:val="clear"/>
-        </w:rPr>
-        <w:t xml:space="preserve"> </w:t>
-      </w:r>
-      <w:r>
-        <w:rPr>
-          <w:rFonts w:ascii="Gungsuh" w:hAnsi="Gungsuh" w:cs="Gungsuh" w:eastAsia="Gungsuh"/>
-          <w:color w:val="auto"/>
-          <w:spacing w:val="0"/>
-          <w:position w:val="0"/>
-          <w:sz w:val="22"/>
-          <w:shd w:fill="auto" w:val="clear"/>
-        </w:rPr>
-        <w:t xml:space="preserve">減益</w:t>
-      </w:r>
-      <w:r>
-        <w:rPr>
-          <w:rFonts w:ascii="Arial" w:hAnsi="Arial" w:cs="Arial" w:eastAsia="Arial"/>
-          <w:color w:val="auto"/>
-          <w:spacing w:val="0"/>
-          <w:position w:val="0"/>
-          <w:sz w:val="22"/>
-          <w:shd w:fill="auto" w:val="clear"/>
-        </w:rPr>
-        <w:t xml:space="preserve"> </w:t>
-      </w:r>
-      <w:r>
-        <w:rPr>
-          <w:rFonts w:ascii="Gungsuh" w:hAnsi="Gungsuh" w:cs="Gungsuh" w:eastAsia="Gungsuh"/>
-          <w:color w:val="auto"/>
-          <w:spacing w:val="0"/>
-          <w:position w:val="0"/>
-          <w:sz w:val="22"/>
-          <w:shd w:fill="auto" w:val="clear"/>
-        </w:rPr>
-        <w:t xml:space="preserve">敵方</w:t>
-      </w:r>
-      <w:r>
-        <w:rPr>
-          <w:rFonts w:ascii="Arial" w:hAnsi="Arial" w:cs="Arial" w:eastAsia="Arial"/>
-          <w:color w:val="auto"/>
-          <w:spacing w:val="0"/>
-          <w:position w:val="0"/>
-          <w:sz w:val="22"/>
-          <w:shd w:fill="auto" w:val="clear"/>
-        </w:rPr>
-        <w:t xml:space="preserve"> </w:t>
-      </w:r>
-      <w:r>
-        <w:rPr>
-          <w:rFonts w:ascii="Gungsuh" w:hAnsi="Gungsuh" w:cs="Gungsuh" w:eastAsia="Gungsuh"/>
-          <w:color w:val="auto"/>
-          <w:spacing w:val="0"/>
-          <w:position w:val="0"/>
-          <w:sz w:val="22"/>
-          <w:shd w:fill="auto" w:val="clear"/>
-        </w:rPr>
-        <w:t xml:space="preserve">相關行動觸發</w:t>
-      </w:r>
-      <w:r>
-        <w:rPr>
-          <w:rFonts w:ascii="Arial" w:hAnsi="Arial" w:cs="Arial" w:eastAsia="Arial"/>
-          <w:color w:val="auto"/>
-          <w:spacing w:val="0"/>
-          <w:position w:val="0"/>
-          <w:sz w:val="22"/>
-          <w:shd w:fill="auto" w:val="clear"/>
-        </w:rPr>
-        <w:t xml:space="preserve">)</w:t>
-      </w:r>
-    </w:p>
-    <w:p>
-      <w:pPr>
-        <w:spacing w:before="240" w:after="240" w:line="240"/>
-        <w:ind w:right="0" w:left="0" w:firstLine="0"/>
-        <w:jc w:val="left"/>
-        <w:rPr>
-          <w:rFonts w:ascii="Arial" w:hAnsi="Arial" w:cs="Arial" w:eastAsia="Arial"/>
-          <w:color w:val="auto"/>
-          <w:spacing w:val="0"/>
-          <w:position w:val="0"/>
-          <w:sz w:val="22"/>
-          <w:shd w:fill="auto" w:val="clear"/>
-        </w:rPr>
-      </w:pPr>
+          <w:color w:val="9C85C0"/>
+          <w:spacing w:val="0"/>
+          <w:position w:val="0"/>
+          <w:sz w:val="22"/>
+          <w:shd w:fill="auto" w:val="clear"/>
+        </w:rPr>
+        <w:t xml:space="preserve">盾反 </w:t>
+      </w:r>
       <w:r>
         <w:rPr>
           <w:rFonts w:ascii="Gungsuh" w:hAnsi="Gungsuh" w:cs="Gungsuh" w:eastAsia="Gungsuh"/>
@@ -5290,7 +5322,7 @@
           <w:sz w:val="22"/>
           <w:shd w:fill="auto" w:val="clear"/>
         </w:rPr>
-        <w:t xml:space="preserve">戰士 背水一戰流 (保持在低血量 需要有低血量才能觸發的特殊效果)(先不要)</w:t>
+        <w:t xml:space="preserve">//戰士 背水一戰流 (保持在低血量 需要有低血量才能觸發的特殊效果)(先不要)</w:t>
       </w:r>
     </w:p>
     <w:p>

</xml_diff>